<commit_message>
I completed Practice Problem 4.3
</commit_message>
<xml_diff>
--- a/CSAPP/Tutorials/Instructions of Assembly Code.docx
+++ b/CSAPP/Tutorials/Instructions of Assembly Code.docx
@@ -5,7 +5,7 @@
     <w:p>
       <w:pPr>
         <w:rPr>
-          <w:rFonts w:ascii="Times New Roman" w:hAnsi="Times New Roman" w:cs="Times New Roman" w:hint="eastAsia"/>
+          <w:rFonts w:ascii="Times New Roman" w:hAnsi="Times New Roman" w:cs="Times New Roman"/>
           <w:b/>
           <w:sz w:val="28"/>
         </w:rPr>
@@ -35,6 +35,11 @@
       </w:r>
     </w:p>
     <w:p>
+      <w:pPr>
+        <w:rPr>
+          <w:rFonts w:hint="eastAsia"/>
+        </w:rPr>
+      </w:pPr>
       <w:r>
         <w:rPr>
           <w:noProof/>
@@ -76,9 +81,15 @@
         </w:drawing>
       </w:r>
     </w:p>
+    <w:p/>
     <w:p>
-      <w:bookmarkStart w:id="0" w:name="_GoBack"/>
-      <w:bookmarkEnd w:id="0"/>
+      <w:pPr>
+        <w:rPr>
+          <w:rFonts w:ascii="Times New Roman" w:hAnsi="Times New Roman" w:cs="Times New Roman" w:hint="eastAsia"/>
+          <w:b/>
+          <w:sz w:val="24"/>
+        </w:rPr>
+      </w:pPr>
       <w:r>
         <w:rPr>
           <w:rFonts w:ascii="Times New Roman" w:hAnsi="Times New Roman" w:cs="Times New Roman"/>
@@ -129,12 +140,98 @@
         </w:drawing>
       </w:r>
     </w:p>
-    <w:p/>
+    <w:p>
+      <w:pPr>
+        <w:rPr>
+          <w:rFonts w:ascii="Times New Roman" w:hAnsi="Times New Roman" w:cs="Times New Roman" w:hint="eastAsia"/>
+          <w:b/>
+          <w:sz w:val="24"/>
+        </w:rPr>
+      </w:pPr>
+      <w:r>
+        <w:rPr>
+          <w:rFonts w:ascii="Times New Roman" w:hAnsi="Times New Roman" w:cs="Times New Roman" w:hint="eastAsia"/>
+          <w:b/>
+          <w:sz w:val="24"/>
+        </w:rPr>
+        <w:t>Page 220 C</w:t>
+      </w:r>
+      <w:r>
+        <w:rPr>
+          <w:rFonts w:ascii="Times New Roman" w:hAnsi="Times New Roman" w:cs="Times New Roman" w:hint="eastAsia"/>
+          <w:b/>
+          <w:sz w:val="24"/>
+        </w:rPr>
+        <w:t>omparison and test instructions.</w:t>
+      </w:r>
+      <w:bookmarkStart w:id="0" w:name="_GoBack"/>
+      <w:bookmarkEnd w:id="0"/>
+    </w:p>
     <w:p>
       <w:r>
         <w:rPr>
           <w:noProof/>
         </w:rPr>
+        <w:drawing>
+          <wp:inline distT="0" distB="0" distL="0" distR="0" wp14:anchorId="060EC3E8" wp14:editId="7F7E6143">
+            <wp:extent cx="5274310" cy="2380615"/>
+            <wp:effectExtent l="0" t="0" r="2540" b="635"/>
+            <wp:docPr id="4" name="图片 4"/>
+            <wp:cNvGraphicFramePr>
+              <a:graphicFrameLocks xmlns:a="http://schemas.openxmlformats.org/drawingml/2006/main" noChangeAspect="1"/>
+            </wp:cNvGraphicFramePr>
+            <a:graphic xmlns:a="http://schemas.openxmlformats.org/drawingml/2006/main">
+              <a:graphicData uri="http://schemas.openxmlformats.org/drawingml/2006/picture">
+                <pic:pic xmlns:pic="http://schemas.openxmlformats.org/drawingml/2006/picture">
+                  <pic:nvPicPr>
+                    <pic:cNvPr id="0" name=""/>
+                    <pic:cNvPicPr/>
+                  </pic:nvPicPr>
+                  <pic:blipFill>
+                    <a:blip r:embed="rId7"/>
+                    <a:stretch>
+                      <a:fillRect/>
+                    </a:stretch>
+                  </pic:blipFill>
+                  <pic:spPr>
+                    <a:xfrm>
+                      <a:off x="0" y="0"/>
+                      <a:ext cx="5274310" cy="2380615"/>
+                    </a:xfrm>
+                    <a:prstGeom prst="rect">
+                      <a:avLst/>
+                    </a:prstGeom>
+                  </pic:spPr>
+                </pic:pic>
+              </a:graphicData>
+            </a:graphic>
+          </wp:inline>
+        </w:drawing>
+      </w:r>
+    </w:p>
+    <w:p>
+      <w:pPr>
+        <w:rPr>
+          <w:rFonts w:ascii="Times New Roman" w:hAnsi="Times New Roman" w:cs="Times New Roman"/>
+          <w:b/>
+          <w:sz w:val="28"/>
+        </w:rPr>
+      </w:pPr>
+      <w:r>
+        <w:rPr>
+          <w:rFonts w:ascii="Times New Roman" w:hAnsi="Times New Roman" w:cs="Times New Roman"/>
+          <w:b/>
+          <w:sz w:val="28"/>
+        </w:rPr>
+        <w:t>Page 224</w:t>
+      </w:r>
+    </w:p>
+    <w:p>
+      <w:r>
+        <w:rPr>
+          <w:noProof/>
+        </w:rPr>
+        <w:lastRenderedPageBreak/>
         <w:drawing>
           <wp:inline distT="0" distB="0" distL="0" distR="0" wp14:anchorId="38D5A206" wp14:editId="260C4C6C">
             <wp:extent cx="5274310" cy="3845241"/>
@@ -151,7 +248,7 @@
                     <pic:cNvPicPr/>
                   </pic:nvPicPr>
                   <pic:blipFill>
-                    <a:blip r:embed="rId7"/>
+                    <a:blip r:embed="rId8"/>
                     <a:stretch>
                       <a:fillRect/>
                     </a:stretch>

</xml_diff>

<commit_message>
update notes of assembly
</commit_message>
<xml_diff>
--- a/CSAPP/Tutorials/Instructions of Assembly Code.docx
+++ b/CSAPP/Tutorials/Instructions of Assembly Code.docx
@@ -5,6 +5,40 @@
     <w:p>
       <w:pPr>
         <w:rPr>
+          <w:rFonts w:ascii="Times New Roman" w:hAnsi="Times New Roman" w:cs="Times New Roman" w:hint="eastAsia"/>
+          <w:b/>
+          <w:sz w:val="28"/>
+        </w:rPr>
+      </w:pPr>
+      <w:r>
+        <w:rPr>
+          <w:rFonts w:ascii="Times New Roman" w:hAnsi="Times New Roman" w:cs="Times New Roman" w:hint="eastAsia"/>
+          <w:b/>
+          <w:sz w:val="28"/>
+        </w:rPr>
+        <w:t>CSAPP (2nd)</w:t>
+      </w:r>
+    </w:p>
+    <w:p>
+      <w:pPr>
+        <w:rPr>
+          <w:rFonts w:ascii="Times New Roman" w:hAnsi="Times New Roman" w:cs="Times New Roman" w:hint="eastAsia"/>
+          <w:b/>
+        </w:rPr>
+      </w:pPr>
+      <w:bookmarkStart w:id="0" w:name="_GoBack"/>
+      <w:r>
+        <w:rPr>
+          <w:rFonts w:ascii="Times New Roman" w:hAnsi="Times New Roman" w:cs="Times New Roman" w:hint="eastAsia"/>
+          <w:b/>
+        </w:rPr>
+        <w:t>Registers</w:t>
+      </w:r>
+    </w:p>
+    <w:bookmarkEnd w:id="0"/>
+    <w:p>
+      <w:pPr>
+        <w:rPr>
           <w:rFonts w:ascii="Times New Roman" w:hAnsi="Times New Roman" w:cs="Times New Roman"/>
           <w:b/>
           <w:sz w:val="28"/>
@@ -12,38 +46,13 @@
       </w:pPr>
       <w:r>
         <w:rPr>
-          <w:rFonts w:ascii="Times New Roman" w:hAnsi="Times New Roman" w:cs="Times New Roman" w:hint="eastAsia"/>
-          <w:b/>
-          <w:sz w:val="28"/>
-        </w:rPr>
-        <w:t>CSAPP (2nd)</w:t>
-      </w:r>
-    </w:p>
-    <w:p>
-      <w:pPr>
-        <w:rPr>
-          <w:rFonts w:ascii="Times New Roman" w:hAnsi="Times New Roman" w:cs="Times New Roman"/>
-          <w:b/>
-        </w:rPr>
-      </w:pPr>
-      <w:r>
-        <w:rPr>
-          <w:rFonts w:ascii="Times New Roman" w:hAnsi="Times New Roman" w:cs="Times New Roman"/>
-          <w:b/>
-        </w:rPr>
-        <w:t>Page 205</w:t>
-      </w:r>
-    </w:p>
-    <w:p>
-      <w:r>
-        <w:rPr>
           <w:noProof/>
         </w:rPr>
         <w:drawing>
-          <wp:inline distT="0" distB="0" distL="0" distR="0" wp14:anchorId="2923715B" wp14:editId="277459DE">
-            <wp:extent cx="5274310" cy="3681639"/>
-            <wp:effectExtent l="0" t="0" r="2540" b="0"/>
-            <wp:docPr id="1" name="图片 1"/>
+          <wp:inline distT="0" distB="0" distL="0" distR="0" wp14:anchorId="01A91F3D" wp14:editId="5622FFBC">
+            <wp:extent cx="5274310" cy="2812965"/>
+            <wp:effectExtent l="0" t="0" r="2540" b="6985"/>
+            <wp:docPr id="7" name="图片 7"/>
             <wp:cNvGraphicFramePr>
               <a:graphicFrameLocks xmlns:a="http://schemas.openxmlformats.org/drawingml/2006/main" noChangeAspect="1"/>
             </wp:cNvGraphicFramePr>
@@ -63,7 +72,7 @@
                   <pic:spPr>
                     <a:xfrm>
                       <a:off x="0" y="0"/>
-                      <a:ext cx="5274310" cy="3681639"/>
+                      <a:ext cx="5274310" cy="2812965"/>
                     </a:xfrm>
                     <a:prstGeom prst="rect">
                       <a:avLst/>
@@ -76,33 +85,31 @@
         </w:drawing>
       </w:r>
     </w:p>
-    <w:p/>
     <w:p>
       <w:pPr>
         <w:rPr>
-          <w:rFonts w:ascii="Times New Roman" w:hAnsi="Times New Roman" w:cs="Times New Roman" w:hint="eastAsia"/>
-          <w:b/>
-          <w:sz w:val="24"/>
+          <w:rFonts w:ascii="Times New Roman" w:hAnsi="Times New Roman" w:cs="Times New Roman"/>
+          <w:b/>
         </w:rPr>
       </w:pPr>
       <w:r>
         <w:rPr>
           <w:rFonts w:ascii="Times New Roman" w:hAnsi="Times New Roman" w:cs="Times New Roman"/>
           <w:b/>
-          <w:sz w:val="24"/>
-        </w:rPr>
-        <w:lastRenderedPageBreak/>
-        <w:t>Page 212</w:t>
-      </w:r>
+        </w:rPr>
+        <w:t>Page 205</w:t>
+      </w:r>
+    </w:p>
+    <w:p>
       <w:r>
         <w:rPr>
           <w:noProof/>
         </w:rPr>
         <w:drawing>
-          <wp:inline distT="0" distB="0" distL="0" distR="0" wp14:anchorId="3E451F07" wp14:editId="0E7A06B7">
-            <wp:extent cx="5274310" cy="4281714"/>
-            <wp:effectExtent l="0" t="0" r="2540" b="5080"/>
-            <wp:docPr id="2" name="图片 2"/>
+          <wp:inline distT="0" distB="0" distL="0" distR="0" wp14:anchorId="2923715B" wp14:editId="277459DE">
+            <wp:extent cx="5274310" cy="3681639"/>
+            <wp:effectExtent l="0" t="0" r="2540" b="0"/>
+            <wp:docPr id="1" name="图片 1"/>
             <wp:cNvGraphicFramePr>
               <a:graphicFrameLocks xmlns:a="http://schemas.openxmlformats.org/drawingml/2006/main" noChangeAspect="1"/>
             </wp:cNvGraphicFramePr>
@@ -122,7 +129,7 @@
                   <pic:spPr>
                     <a:xfrm>
                       <a:off x="0" y="0"/>
-                      <a:ext cx="5274310" cy="4281714"/>
+                      <a:ext cx="5274310" cy="3681639"/>
                     </a:xfrm>
                     <a:prstGeom prst="rect">
                       <a:avLst/>
@@ -135,40 +142,33 @@
         </w:drawing>
       </w:r>
     </w:p>
+    <w:p/>
     <w:p>
       <w:pPr>
         <w:rPr>
-          <w:rFonts w:ascii="Times New Roman" w:hAnsi="Times New Roman" w:cs="Times New Roman" w:hint="eastAsia"/>
+          <w:rFonts w:ascii="Times New Roman" w:hAnsi="Times New Roman" w:cs="Times New Roman"/>
           <w:b/>
           <w:sz w:val="24"/>
         </w:rPr>
       </w:pPr>
       <w:r>
         <w:rPr>
-          <w:rFonts w:ascii="Times New Roman" w:hAnsi="Times New Roman" w:cs="Times New Roman" w:hint="eastAsia"/>
+          <w:rFonts w:ascii="Times New Roman" w:hAnsi="Times New Roman" w:cs="Times New Roman"/>
           <w:b/>
           <w:sz w:val="24"/>
         </w:rPr>
-        <w:t>Conditional Codes</w:t>
-      </w:r>
-    </w:p>
-    <w:p>
-      <w:pPr>
-        <w:rPr>
-          <w:rFonts w:ascii="Times New Roman" w:hAnsi="Times New Roman" w:cs="Times New Roman" w:hint="eastAsia"/>
-          <w:b/>
-          <w:sz w:val="24"/>
-        </w:rPr>
-      </w:pPr>
+        <w:lastRenderedPageBreak/>
+        <w:t>Page 212</w:t>
+      </w:r>
       <w:r>
         <w:rPr>
           <w:noProof/>
         </w:rPr>
         <w:drawing>
-          <wp:inline distT="0" distB="0" distL="0" distR="0" wp14:anchorId="191CE508" wp14:editId="6A7F5491">
-            <wp:extent cx="5274310" cy="2370621"/>
-            <wp:effectExtent l="0" t="0" r="2540" b="0"/>
-            <wp:docPr id="5" name="图片 5"/>
+          <wp:inline distT="0" distB="0" distL="0" distR="0" wp14:anchorId="3E451F07" wp14:editId="0E7A06B7">
+            <wp:extent cx="5274310" cy="4281714"/>
+            <wp:effectExtent l="0" t="0" r="2540" b="5080"/>
+            <wp:docPr id="2" name="图片 2"/>
             <wp:cNvGraphicFramePr>
               <a:graphicFrameLocks xmlns:a="http://schemas.openxmlformats.org/drawingml/2006/main" noChangeAspect="1"/>
             </wp:cNvGraphicFramePr>
@@ -188,7 +188,7 @@
                   <pic:spPr>
                     <a:xfrm>
                       <a:off x="0" y="0"/>
-                      <a:ext cx="5274310" cy="2370621"/>
+                      <a:ext cx="5274310" cy="4281714"/>
                     </a:xfrm>
                     <a:prstGeom prst="rect">
                       <a:avLst/>
@@ -204,38 +204,37 @@
     <w:p>
       <w:pPr>
         <w:rPr>
+          <w:rFonts w:ascii="Times New Roman" w:hAnsi="Times New Roman" w:cs="Times New Roman"/>
+          <w:b/>
+          <w:sz w:val="24"/>
+        </w:rPr>
+      </w:pPr>
+      <w:r>
+        <w:rPr>
           <w:rFonts w:ascii="Times New Roman" w:hAnsi="Times New Roman" w:cs="Times New Roman" w:hint="eastAsia"/>
           <w:b/>
           <w:sz w:val="24"/>
         </w:rPr>
+        <w:t>Conditional Codes</w:t>
+      </w:r>
+    </w:p>
+    <w:p>
+      <w:pPr>
+        <w:rPr>
+          <w:rFonts w:ascii="Times New Roman" w:hAnsi="Times New Roman" w:cs="Times New Roman"/>
+          <w:b/>
+          <w:sz w:val="24"/>
+        </w:rPr>
       </w:pPr>
       <w:r>
         <w:rPr>
-          <w:rFonts w:ascii="Times New Roman" w:hAnsi="Times New Roman" w:cs="Times New Roman" w:hint="eastAsia"/>
-          <w:b/>
-          <w:sz w:val="24"/>
-        </w:rPr>
-        <w:t>The SET instructions</w:t>
-      </w:r>
-    </w:p>
-    <w:p>
-      <w:pPr>
-        <w:rPr>
-          <w:rFonts w:ascii="Times New Roman" w:hAnsi="Times New Roman" w:cs="Times New Roman"/>
-          <w:b/>
-          <w:sz w:val="24"/>
-        </w:rPr>
-      </w:pPr>
-      <w:r>
-        <w:rPr>
           <w:noProof/>
         </w:rPr>
-        <w:lastRenderedPageBreak/>
         <w:drawing>
-          <wp:inline distT="0" distB="0" distL="0" distR="0" wp14:anchorId="5855F4A5" wp14:editId="6CBBD1DB">
-            <wp:extent cx="5190476" cy="3485714"/>
-            <wp:effectExtent l="0" t="0" r="0" b="635"/>
-            <wp:docPr id="6" name="图片 6"/>
+          <wp:inline distT="0" distB="0" distL="0" distR="0" wp14:anchorId="191CE508" wp14:editId="6A7F5491">
+            <wp:extent cx="5274310" cy="2370621"/>
+            <wp:effectExtent l="0" t="0" r="2540" b="0"/>
+            <wp:docPr id="5" name="图片 5"/>
             <wp:cNvGraphicFramePr>
               <a:graphicFrameLocks xmlns:a="http://schemas.openxmlformats.org/drawingml/2006/main" noChangeAspect="1"/>
             </wp:cNvGraphicFramePr>
@@ -255,7 +254,7 @@
                   <pic:spPr>
                     <a:xfrm>
                       <a:off x="0" y="0"/>
-                      <a:ext cx="5190476" cy="3485714"/>
+                      <a:ext cx="5274310" cy="2370621"/>
                     </a:xfrm>
                     <a:prstGeom prst="rect">
                       <a:avLst/>
@@ -267,8 +266,6 @@
           </wp:inline>
         </w:drawing>
       </w:r>
-      <w:bookmarkStart w:id="0" w:name="_GoBack"/>
-      <w:bookmarkEnd w:id="0"/>
     </w:p>
     <w:p>
       <w:pPr>
@@ -284,27 +281,27 @@
           <w:b/>
           <w:sz w:val="24"/>
         </w:rPr>
-        <w:t>Page 220 C</w:t>
-      </w:r>
-      <w:r>
-        <w:rPr>
-          <w:rFonts w:ascii="Times New Roman" w:hAnsi="Times New Roman" w:cs="Times New Roman" w:hint="eastAsia"/>
+        <w:t>The SET instructions</w:t>
+      </w:r>
+    </w:p>
+    <w:p>
+      <w:pPr>
+        <w:rPr>
+          <w:rFonts w:ascii="Times New Roman" w:hAnsi="Times New Roman" w:cs="Times New Roman"/>
           <w:b/>
           <w:sz w:val="24"/>
         </w:rPr>
-        <w:t>omparison and test instructions.</w:t>
-      </w:r>
-    </w:p>
-    <w:p>
+      </w:pPr>
       <w:r>
         <w:rPr>
           <w:noProof/>
         </w:rPr>
+        <w:lastRenderedPageBreak/>
         <w:drawing>
-          <wp:inline distT="0" distB="0" distL="0" distR="0" wp14:anchorId="060EC3E8" wp14:editId="7F7E6143">
-            <wp:extent cx="5274310" cy="2380615"/>
-            <wp:effectExtent l="0" t="0" r="2540" b="635"/>
-            <wp:docPr id="4" name="图片 4"/>
+          <wp:inline distT="0" distB="0" distL="0" distR="0" wp14:anchorId="5855F4A5" wp14:editId="6CBBD1DB">
+            <wp:extent cx="5190476" cy="3485714"/>
+            <wp:effectExtent l="0" t="0" r="0" b="635"/>
+            <wp:docPr id="6" name="图片 6"/>
             <wp:cNvGraphicFramePr>
               <a:graphicFrameLocks xmlns:a="http://schemas.openxmlformats.org/drawingml/2006/main" noChangeAspect="1"/>
             </wp:cNvGraphicFramePr>
@@ -324,6 +321,73 @@
                   <pic:spPr>
                     <a:xfrm>
                       <a:off x="0" y="0"/>
+                      <a:ext cx="5190476" cy="3485714"/>
+                    </a:xfrm>
+                    <a:prstGeom prst="rect">
+                      <a:avLst/>
+                    </a:prstGeom>
+                  </pic:spPr>
+                </pic:pic>
+              </a:graphicData>
+            </a:graphic>
+          </wp:inline>
+        </w:drawing>
+      </w:r>
+    </w:p>
+    <w:p>
+      <w:pPr>
+        <w:rPr>
+          <w:rFonts w:ascii="Times New Roman" w:hAnsi="Times New Roman" w:cs="Times New Roman"/>
+          <w:b/>
+          <w:sz w:val="24"/>
+        </w:rPr>
+      </w:pPr>
+      <w:r>
+        <w:rPr>
+          <w:rFonts w:ascii="Times New Roman" w:hAnsi="Times New Roman" w:cs="Times New Roman" w:hint="eastAsia"/>
+          <w:b/>
+          <w:sz w:val="24"/>
+        </w:rPr>
+        <w:t>Page 220 C</w:t>
+      </w:r>
+      <w:r>
+        <w:rPr>
+          <w:rFonts w:ascii="Times New Roman" w:hAnsi="Times New Roman" w:cs="Times New Roman" w:hint="eastAsia"/>
+          <w:b/>
+          <w:sz w:val="24"/>
+        </w:rPr>
+        <w:t>omparison and test instructions.</w:t>
+      </w:r>
+    </w:p>
+    <w:p>
+      <w:r>
+        <w:rPr>
+          <w:noProof/>
+        </w:rPr>
+        <w:drawing>
+          <wp:inline distT="0" distB="0" distL="0" distR="0" wp14:anchorId="060EC3E8" wp14:editId="7F7E6143">
+            <wp:extent cx="5274310" cy="2380615"/>
+            <wp:effectExtent l="0" t="0" r="2540" b="635"/>
+            <wp:docPr id="4" name="图片 4"/>
+            <wp:cNvGraphicFramePr>
+              <a:graphicFrameLocks xmlns:a="http://schemas.openxmlformats.org/drawingml/2006/main" noChangeAspect="1"/>
+            </wp:cNvGraphicFramePr>
+            <a:graphic xmlns:a="http://schemas.openxmlformats.org/drawingml/2006/main">
+              <a:graphicData uri="http://schemas.openxmlformats.org/drawingml/2006/picture">
+                <pic:pic xmlns:pic="http://schemas.openxmlformats.org/drawingml/2006/picture">
+                  <pic:nvPicPr>
+                    <pic:cNvPr id="0" name=""/>
+                    <pic:cNvPicPr/>
+                  </pic:nvPicPr>
+                  <pic:blipFill>
+                    <a:blip r:embed="rId10"/>
+                    <a:stretch>
+                      <a:fillRect/>
+                    </a:stretch>
+                  </pic:blipFill>
+                  <pic:spPr>
+                    <a:xfrm>
+                      <a:off x="0" y="0"/>
                       <a:ext cx="5274310" cy="2380615"/>
                     </a:xfrm>
                     <a:prstGeom prst="rect">
@@ -384,7 +448,7 @@
                     <pic:cNvPicPr/>
                   </pic:nvPicPr>
                   <pic:blipFill>
-                    <a:blip r:embed="rId10"/>
+                    <a:blip r:embed="rId11"/>
                     <a:stretch>
                       <a:fillRect/>
                     </a:stretch>

</xml_diff>

<commit_message>
update notes of 4.3.1
</commit_message>
<xml_diff>
--- a/CSAPP/Tutorials/Instructions of Assembly Code.docx
+++ b/CSAPP/Tutorials/Instructions of Assembly Code.docx
@@ -5,37 +5,36 @@
     <w:p>
       <w:pPr>
         <w:rPr>
+          <w:rFonts w:ascii="Times New Roman" w:hAnsi="Times New Roman" w:cs="Times New Roman"/>
+          <w:b/>
+          <w:sz w:val="28"/>
+        </w:rPr>
+      </w:pPr>
+      <w:r>
+        <w:rPr>
           <w:rFonts w:ascii="Times New Roman" w:hAnsi="Times New Roman" w:cs="Times New Roman" w:hint="eastAsia"/>
           <w:b/>
           <w:sz w:val="28"/>
         </w:rPr>
+        <w:t>CSAPP (2nd)</w:t>
+      </w:r>
+    </w:p>
+    <w:p>
+      <w:pPr>
+        <w:outlineLvl w:val="1"/>
+        <w:rPr>
+          <w:rFonts w:ascii="Times New Roman" w:hAnsi="Times New Roman" w:cs="Times New Roman"/>
+          <w:b/>
+        </w:rPr>
       </w:pPr>
       <w:r>
         <w:rPr>
           <w:rFonts w:ascii="Times New Roman" w:hAnsi="Times New Roman" w:cs="Times New Roman" w:hint="eastAsia"/>
           <w:b/>
-          <w:sz w:val="28"/>
-        </w:rPr>
-        <w:t>CSAPP (2nd)</w:t>
-      </w:r>
-    </w:p>
-    <w:p>
-      <w:pPr>
-        <w:rPr>
-          <w:rFonts w:ascii="Times New Roman" w:hAnsi="Times New Roman" w:cs="Times New Roman" w:hint="eastAsia"/>
-          <w:b/>
-        </w:rPr>
-      </w:pPr>
-      <w:bookmarkStart w:id="0" w:name="_GoBack"/>
-      <w:r>
-        <w:rPr>
-          <w:rFonts w:ascii="Times New Roman" w:hAnsi="Times New Roman" w:cs="Times New Roman" w:hint="eastAsia"/>
-          <w:b/>
         </w:rPr>
         <w:t>Registers</w:t>
       </w:r>
     </w:p>
-    <w:bookmarkEnd w:id="0"/>
     <w:p>
       <w:pPr>
         <w:rPr>
@@ -87,6 +86,7 @@
     </w:p>
     <w:p>
       <w:pPr>
+        <w:outlineLvl w:val="1"/>
         <w:rPr>
           <w:rFonts w:ascii="Times New Roman" w:hAnsi="Times New Roman" w:cs="Times New Roman"/>
           <w:b/>
@@ -155,7 +155,6 @@
         <w:rPr>
           <w:rFonts w:ascii="Times New Roman" w:hAnsi="Times New Roman" w:cs="Times New Roman"/>
           <w:b/>
-          <w:sz w:val="24"/>
         </w:rPr>
         <w:lastRenderedPageBreak/>
         <w:t>Page 212</w:t>
@@ -203,17 +202,16 @@
     </w:p>
     <w:p>
       <w:pPr>
+        <w:outlineLvl w:val="1"/>
         <w:rPr>
           <w:rFonts w:ascii="Times New Roman" w:hAnsi="Times New Roman" w:cs="Times New Roman"/>
           <w:b/>
-          <w:sz w:val="24"/>
         </w:rPr>
       </w:pPr>
       <w:r>
         <w:rPr>
           <w:rFonts w:ascii="Times New Roman" w:hAnsi="Times New Roman" w:cs="Times New Roman" w:hint="eastAsia"/>
           <w:b/>
-          <w:sz w:val="24"/>
         </w:rPr>
         <w:t>Conditional Codes</w:t>
       </w:r>
@@ -269,17 +267,16 @@
     </w:p>
     <w:p>
       <w:pPr>
+        <w:outlineLvl w:val="1"/>
         <w:rPr>
           <w:rFonts w:ascii="Times New Roman" w:hAnsi="Times New Roman" w:cs="Times New Roman"/>
           <w:b/>
-          <w:sz w:val="24"/>
         </w:rPr>
       </w:pPr>
       <w:r>
         <w:rPr>
           <w:rFonts w:ascii="Times New Roman" w:hAnsi="Times New Roman" w:cs="Times New Roman" w:hint="eastAsia"/>
           <w:b/>
-          <w:sz w:val="24"/>
         </w:rPr>
         <w:t>The SET instructions</w:t>
       </w:r>
@@ -336,27 +333,18 @@
     </w:p>
     <w:p>
       <w:pPr>
+        <w:outlineLvl w:val="1"/>
         <w:rPr>
           <w:rFonts w:ascii="Times New Roman" w:hAnsi="Times New Roman" w:cs="Times New Roman"/>
           <w:b/>
-          <w:sz w:val="24"/>
         </w:rPr>
       </w:pPr>
       <w:r>
         <w:rPr>
           <w:rFonts w:ascii="Times New Roman" w:hAnsi="Times New Roman" w:cs="Times New Roman" w:hint="eastAsia"/>
           <w:b/>
-          <w:sz w:val="24"/>
-        </w:rPr>
-        <w:t>Page 220 C</w:t>
-      </w:r>
-      <w:r>
-        <w:rPr>
-          <w:rFonts w:ascii="Times New Roman" w:hAnsi="Times New Roman" w:cs="Times New Roman" w:hint="eastAsia"/>
-          <w:b/>
-          <w:sz w:val="24"/>
-        </w:rPr>
-        <w:t>omparison and test instructions.</w:t>
+        </w:rPr>
+        <w:t>Page 220 Comparison and test instructions.</w:t>
       </w:r>
     </w:p>
     <w:p>
@@ -403,17 +391,16 @@
     </w:p>
     <w:p>
       <w:pPr>
+        <w:outlineLvl w:val="1"/>
         <w:rPr>
           <w:rFonts w:ascii="Times New Roman" w:hAnsi="Times New Roman" w:cs="Times New Roman"/>
           <w:b/>
-          <w:sz w:val="28"/>
         </w:rPr>
       </w:pPr>
       <w:r>
         <w:rPr>
           <w:rFonts w:ascii="Times New Roman" w:hAnsi="Times New Roman" w:cs="Times New Roman"/>
           <w:b/>
-          <w:sz w:val="28"/>
         </w:rPr>
         <w:t>Page 224</w:t>
       </w:r>
@@ -421,12 +408,16 @@
         <w:rPr>
           <w:rFonts w:ascii="Times New Roman" w:hAnsi="Times New Roman" w:cs="Times New Roman" w:hint="eastAsia"/>
           <w:b/>
-          <w:sz w:val="28"/>
         </w:rPr>
         <w:t xml:space="preserve"> The jump instructions</w:t>
       </w:r>
     </w:p>
     <w:p>
+      <w:pPr>
+        <w:rPr>
+          <w:rFonts w:hint="eastAsia"/>
+        </w:rPr>
+      </w:pPr>
       <w:r>
         <w:rPr>
           <w:noProof/>
@@ -468,6 +459,161 @@
           </wp:inline>
         </w:drawing>
       </w:r>
+    </w:p>
+    <w:p>
+      <w:pPr>
+        <w:outlineLvl w:val="1"/>
+        <w:rPr>
+          <w:rFonts w:ascii="Times New Roman" w:hAnsi="Times New Roman" w:cs="Times New Roman" w:hint="eastAsia"/>
+          <w:b/>
+        </w:rPr>
+      </w:pPr>
+      <w:r>
+        <w:rPr>
+          <w:rFonts w:ascii="Times New Roman" w:hAnsi="Times New Roman" w:cs="Times New Roman" w:hint="eastAsia"/>
+          <w:b/>
+        </w:rPr>
+        <w:t>Y86 Instruction Set Page 372</w:t>
+      </w:r>
+    </w:p>
+    <w:p>
+      <w:pPr>
+        <w:rPr>
+          <w:rFonts w:hint="eastAsia"/>
+        </w:rPr>
+      </w:pPr>
+      <w:r>
+        <w:rPr>
+          <w:noProof/>
+        </w:rPr>
+        <w:drawing>
+          <wp:inline distT="0" distB="0" distL="0" distR="0" wp14:anchorId="4624F87E" wp14:editId="77CC2441">
+            <wp:extent cx="5274310" cy="3636466"/>
+            <wp:effectExtent l="0" t="0" r="2540" b="2540"/>
+            <wp:docPr id="8" name="图片 8"/>
+            <wp:cNvGraphicFramePr>
+              <a:graphicFrameLocks xmlns:a="http://schemas.openxmlformats.org/drawingml/2006/main" noChangeAspect="1"/>
+            </wp:cNvGraphicFramePr>
+            <a:graphic xmlns:a="http://schemas.openxmlformats.org/drawingml/2006/main">
+              <a:graphicData uri="http://schemas.openxmlformats.org/drawingml/2006/picture">
+                <pic:pic xmlns:pic="http://schemas.openxmlformats.org/drawingml/2006/picture">
+                  <pic:nvPicPr>
+                    <pic:cNvPr id="0" name=""/>
+                    <pic:cNvPicPr/>
+                  </pic:nvPicPr>
+                  <pic:blipFill>
+                    <a:blip r:embed="rId12"/>
+                    <a:stretch>
+                      <a:fillRect/>
+                    </a:stretch>
+                  </pic:blipFill>
+                  <pic:spPr>
+                    <a:xfrm>
+                      <a:off x="0" y="0"/>
+                      <a:ext cx="5274310" cy="3636466"/>
+                    </a:xfrm>
+                    <a:prstGeom prst="rect">
+                      <a:avLst/>
+                    </a:prstGeom>
+                  </pic:spPr>
+                </pic:pic>
+              </a:graphicData>
+            </a:graphic>
+          </wp:inline>
+        </w:drawing>
+      </w:r>
+    </w:p>
+    <w:p>
+      <w:pPr>
+        <w:rPr>
+          <w:rFonts w:hint="eastAsia"/>
+        </w:rPr>
+      </w:pPr>
+      <w:r>
+        <w:rPr>
+          <w:noProof/>
+        </w:rPr>
+        <w:lastRenderedPageBreak/>
+        <w:drawing>
+          <wp:inline distT="0" distB="0" distL="0" distR="0" wp14:anchorId="6B6CCE07" wp14:editId="5A17264C">
+            <wp:extent cx="5274310" cy="2264779"/>
+            <wp:effectExtent l="0" t="0" r="2540" b="2540"/>
+            <wp:docPr id="9" name="图片 9"/>
+            <wp:cNvGraphicFramePr>
+              <a:graphicFrameLocks xmlns:a="http://schemas.openxmlformats.org/drawingml/2006/main" noChangeAspect="1"/>
+            </wp:cNvGraphicFramePr>
+            <a:graphic xmlns:a="http://schemas.openxmlformats.org/drawingml/2006/main">
+              <a:graphicData uri="http://schemas.openxmlformats.org/drawingml/2006/picture">
+                <pic:pic xmlns:pic="http://schemas.openxmlformats.org/drawingml/2006/picture">
+                  <pic:nvPicPr>
+                    <pic:cNvPr id="0" name=""/>
+                    <pic:cNvPicPr/>
+                  </pic:nvPicPr>
+                  <pic:blipFill>
+                    <a:blip r:embed="rId13"/>
+                    <a:stretch>
+                      <a:fillRect/>
+                    </a:stretch>
+                  </pic:blipFill>
+                  <pic:spPr>
+                    <a:xfrm>
+                      <a:off x="0" y="0"/>
+                      <a:ext cx="5274310" cy="2264779"/>
+                    </a:xfrm>
+                    <a:prstGeom prst="rect">
+                      <a:avLst/>
+                    </a:prstGeom>
+                  </pic:spPr>
+                </pic:pic>
+              </a:graphicData>
+            </a:graphic>
+          </wp:inline>
+        </w:drawing>
+      </w:r>
+    </w:p>
+    <w:p>
+      <w:r>
+        <w:rPr>
+          <w:noProof/>
+        </w:rPr>
+        <w:drawing>
+          <wp:inline distT="0" distB="0" distL="0" distR="0" wp14:anchorId="7DE6058B" wp14:editId="61D899E9">
+            <wp:extent cx="5274310" cy="2711630"/>
+            <wp:effectExtent l="0" t="0" r="2540" b="0"/>
+            <wp:docPr id="10" name="图片 10"/>
+            <wp:cNvGraphicFramePr>
+              <a:graphicFrameLocks xmlns:a="http://schemas.openxmlformats.org/drawingml/2006/main" noChangeAspect="1"/>
+            </wp:cNvGraphicFramePr>
+            <a:graphic xmlns:a="http://schemas.openxmlformats.org/drawingml/2006/main">
+              <a:graphicData uri="http://schemas.openxmlformats.org/drawingml/2006/picture">
+                <pic:pic xmlns:pic="http://schemas.openxmlformats.org/drawingml/2006/picture">
+                  <pic:nvPicPr>
+                    <pic:cNvPr id="0" name=""/>
+                    <pic:cNvPicPr/>
+                  </pic:nvPicPr>
+                  <pic:blipFill>
+                    <a:blip r:embed="rId14"/>
+                    <a:stretch>
+                      <a:fillRect/>
+                    </a:stretch>
+                  </pic:blipFill>
+                  <pic:spPr>
+                    <a:xfrm>
+                      <a:off x="0" y="0"/>
+                      <a:ext cx="5274310" cy="2711630"/>
+                    </a:xfrm>
+                    <a:prstGeom prst="rect">
+                      <a:avLst/>
+                    </a:prstGeom>
+                  </pic:spPr>
+                </pic:pic>
+              </a:graphicData>
+            </a:graphic>
+          </wp:inline>
+        </w:drawing>
+      </w:r>
+      <w:bookmarkStart w:id="0" w:name="_GoBack"/>
+      <w:bookmarkEnd w:id="0"/>
     </w:p>
     <w:sectPr>
       <w:pgSz w:w="11906" w:h="16838"/>

</xml_diff>

<commit_message>
practice problem 4.13 and 4.14
</commit_message>
<xml_diff>
--- a/CSAPP/Tutorials/Instructions of Assembly Code.docx
+++ b/CSAPP/Tutorials/Instructions of Assembly Code.docx
@@ -94,6 +94,15 @@
       </w:pPr>
       <w:r>
         <w:rPr>
+          <w:rFonts w:ascii="Times New Roman" w:hAnsi="Times New Roman" w:cs="Times New Roman" w:hint="eastAsia"/>
+          <w:b/>
+        </w:rPr>
+        <w:t xml:space="preserve">Data Movement Instructions. </w:t>
+      </w:r>
+      <w:bookmarkStart w:id="0" w:name="_GoBack"/>
+      <w:bookmarkEnd w:id="0"/>
+      <w:r>
+        <w:rPr>
           <w:rFonts w:ascii="Times New Roman" w:hAnsi="Times New Roman" w:cs="Times New Roman"/>
           <w:b/>
         </w:rPr>
@@ -231,7 +240,6 @@
           <w:sz w:val="24"/>
         </w:rPr>
       </w:pPr>
-      <w:bookmarkStart w:id="0" w:name="_GoBack"/>
       <w:r>
         <w:rPr>
           <w:noProof/>
@@ -272,7 +280,6 @@
           </wp:inline>
         </w:drawing>
       </w:r>
-      <w:bookmarkEnd w:id="0"/>
     </w:p>
     <w:p>
       <w:pPr>

</xml_diff>

<commit_message>
the processing of three control transfer instructions
</commit_message>
<xml_diff>
--- a/CSAPP/Tutorials/Instructions of Assembly Code.docx
+++ b/CSAPP/Tutorials/Instructions of Assembly Code.docx
@@ -99,8 +99,6 @@
         </w:rPr>
         <w:t xml:space="preserve">Data Movement Instructions. </w:t>
       </w:r>
-      <w:bookmarkStart w:id="0" w:name="_GoBack"/>
-      <w:bookmarkEnd w:id="0"/>
       <w:r>
         <w:rPr>
           <w:rFonts w:ascii="Times New Roman" w:hAnsi="Times New Roman" w:cs="Times New Roman"/>
@@ -502,15 +500,20 @@
       </w:r>
     </w:p>
     <w:p>
+      <w:pPr>
+        <w:rPr>
+          <w:rFonts w:hint="eastAsia"/>
+        </w:rPr>
+      </w:pPr>
       <w:r>
         <w:rPr>
           <w:noProof/>
         </w:rPr>
         <w:drawing>
-          <wp:inline distT="0" distB="0" distL="0" distR="0" wp14:anchorId="4624F87E" wp14:editId="77CC2441">
-            <wp:extent cx="5274310" cy="3636466"/>
-            <wp:effectExtent l="0" t="0" r="2540" b="2540"/>
-            <wp:docPr id="8" name="图片 8"/>
+          <wp:inline distT="0" distB="0" distL="0" distR="0" wp14:anchorId="77A08C79" wp14:editId="65736786">
+            <wp:extent cx="5274310" cy="1990075"/>
+            <wp:effectExtent l="0" t="0" r="2540" b="0"/>
+            <wp:docPr id="11" name="图片 11"/>
             <wp:cNvGraphicFramePr>
               <a:graphicFrameLocks xmlns:a="http://schemas.openxmlformats.org/drawingml/2006/main" noChangeAspect="1"/>
             </wp:cNvGraphicFramePr>
@@ -530,7 +533,7 @@
                   <pic:spPr>
                     <a:xfrm>
                       <a:off x="0" y="0"/>
-                      <a:ext cx="5274310" cy="3636466"/>
+                      <a:ext cx="5274310" cy="1990075"/>
                     </a:xfrm>
                     <a:prstGeom prst="rect">
                       <a:avLst/>
@@ -542,6 +545,8 @@
           </wp:inline>
         </w:drawing>
       </w:r>
+      <w:bookmarkStart w:id="0" w:name="_GoBack"/>
+      <w:bookmarkEnd w:id="0"/>
     </w:p>
     <w:p>
       <w:r>
@@ -550,10 +555,10 @@
         </w:rPr>
         <w:lastRenderedPageBreak/>
         <w:drawing>
-          <wp:inline distT="0" distB="0" distL="0" distR="0" wp14:anchorId="6B6CCE07" wp14:editId="5A17264C">
-            <wp:extent cx="5274310" cy="2264779"/>
+          <wp:inline distT="0" distB="0" distL="0" distR="0" wp14:anchorId="4624F87E" wp14:editId="77CC2441">
+            <wp:extent cx="5274310" cy="3636466"/>
             <wp:effectExtent l="0" t="0" r="2540" b="2540"/>
-            <wp:docPr id="9" name="图片 9"/>
+            <wp:docPr id="8" name="图片 8"/>
             <wp:cNvGraphicFramePr>
               <a:graphicFrameLocks xmlns:a="http://schemas.openxmlformats.org/drawingml/2006/main" noChangeAspect="1"/>
             </wp:cNvGraphicFramePr>
@@ -573,6 +578,48 @@
                   <pic:spPr>
                     <a:xfrm>
                       <a:off x="0" y="0"/>
+                      <a:ext cx="5274310" cy="3636466"/>
+                    </a:xfrm>
+                    <a:prstGeom prst="rect">
+                      <a:avLst/>
+                    </a:prstGeom>
+                  </pic:spPr>
+                </pic:pic>
+              </a:graphicData>
+            </a:graphic>
+          </wp:inline>
+        </w:drawing>
+      </w:r>
+    </w:p>
+    <w:p>
+      <w:r>
+        <w:rPr>
+          <w:noProof/>
+        </w:rPr>
+        <w:drawing>
+          <wp:inline distT="0" distB="0" distL="0" distR="0" wp14:anchorId="6B6CCE07" wp14:editId="5A17264C">
+            <wp:extent cx="5274310" cy="2264779"/>
+            <wp:effectExtent l="0" t="0" r="2540" b="2540"/>
+            <wp:docPr id="9" name="图片 9"/>
+            <wp:cNvGraphicFramePr>
+              <a:graphicFrameLocks xmlns:a="http://schemas.openxmlformats.org/drawingml/2006/main" noChangeAspect="1"/>
+            </wp:cNvGraphicFramePr>
+            <a:graphic xmlns:a="http://schemas.openxmlformats.org/drawingml/2006/main">
+              <a:graphicData uri="http://schemas.openxmlformats.org/drawingml/2006/picture">
+                <pic:pic xmlns:pic="http://schemas.openxmlformats.org/drawingml/2006/picture">
+                  <pic:nvPicPr>
+                    <pic:cNvPr id="0" name=""/>
+                    <pic:cNvPicPr/>
+                  </pic:nvPicPr>
+                  <pic:blipFill>
+                    <a:blip r:embed="rId14"/>
+                    <a:stretch>
+                      <a:fillRect/>
+                    </a:stretch>
+                  </pic:blipFill>
+                  <pic:spPr>
+                    <a:xfrm>
+                      <a:off x="0" y="0"/>
                       <a:ext cx="5274310" cy="2264779"/>
                     </a:xfrm>
                     <a:prstGeom prst="rect">
@@ -591,6 +638,7 @@
         <w:rPr>
           <w:noProof/>
         </w:rPr>
+        <w:lastRenderedPageBreak/>
         <w:drawing>
           <wp:inline distT="0" distB="0" distL="0" distR="0" wp14:anchorId="7DE6058B" wp14:editId="61D899E9">
             <wp:extent cx="5274310" cy="2711630"/>
@@ -607,7 +655,7 @@
                     <pic:cNvPicPr/>
                   </pic:nvPicPr>
                   <pic:blipFill>
-                    <a:blip r:embed="rId14"/>
+                    <a:blip r:embed="rId15"/>
                     <a:stretch>
                       <a:fillRect/>
                     </a:stretch>

</xml_diff>

<commit_message>
sequence of stages of call and ret
</commit_message>
<xml_diff>
--- a/CSAPP/Tutorials/Instructions of Assembly Code.docx
+++ b/CSAPP/Tutorials/Instructions of Assembly Code.docx
@@ -500,11 +500,6 @@
       </w:r>
     </w:p>
     <w:p>
-      <w:pPr>
-        <w:rPr>
-          <w:rFonts w:hint="eastAsia"/>
-        </w:rPr>
-      </w:pPr>
       <w:r>
         <w:rPr>
           <w:noProof/>
@@ -545,8 +540,6 @@
           </wp:inline>
         </w:drawing>
       </w:r>
-      <w:bookmarkStart w:id="0" w:name="_GoBack"/>
-      <w:bookmarkEnd w:id="0"/>
     </w:p>
     <w:p>
       <w:r>
@@ -592,6 +585,11 @@
       </w:r>
     </w:p>
     <w:p>
+      <w:pPr>
+        <w:rPr>
+          <w:rFonts w:hint="eastAsia"/>
+        </w:rPr>
+      </w:pPr>
       <w:r>
         <w:rPr>
           <w:noProof/>
@@ -631,6 +629,153 @@
             </a:graphic>
           </wp:inline>
         </w:drawing>
+      </w:r>
+    </w:p>
+    <w:p>
+      <w:pPr>
+        <w:rPr>
+          <w:b/>
+        </w:rPr>
+      </w:pPr>
+      <w:r>
+        <w:rPr>
+          <w:rFonts w:hint="eastAsia"/>
+          <w:b/>
+        </w:rPr>
+        <w:t xml:space="preserve">Note that in </w:t>
+      </w:r>
+      <w:r>
+        <w:rPr>
+          <w:rFonts w:hint="eastAsia"/>
+          <w:b/>
+        </w:rPr>
+        <w:t xml:space="preserve">the above </w:t>
+      </w:r>
+      <w:bookmarkStart w:id="0" w:name="_GoBack"/>
+      <w:bookmarkEnd w:id="0"/>
+      <w:r>
+        <w:rPr>
+          <w:rFonts w:hint="eastAsia"/>
+          <w:b/>
+        </w:rPr>
+        <w:t xml:space="preserve">conditional moves </w:t>
+      </w:r>
+      <w:r>
+        <w:rPr>
+          <w:b/>
+        </w:rPr>
+        <w:t>“</w:t>
+      </w:r>
+      <w:r>
+        <w:rPr>
+          <w:rFonts w:hint="eastAsia"/>
+          <w:b/>
+        </w:rPr>
+        <w:t>l</w:t>
+      </w:r>
+      <w:r>
+        <w:rPr>
+          <w:b/>
+        </w:rPr>
+        <w:t>”</w:t>
+      </w:r>
+      <w:r>
+        <w:rPr>
+          <w:rFonts w:hint="eastAsia"/>
+          <w:b/>
+        </w:rPr>
+        <w:t xml:space="preserve"> doesn</w:t>
+      </w:r>
+      <w:r>
+        <w:rPr>
+          <w:b/>
+        </w:rPr>
+        <w:t>’</w:t>
+      </w:r>
+      <w:r>
+        <w:rPr>
+          <w:rFonts w:hint="eastAsia"/>
+          <w:b/>
+        </w:rPr>
+        <w:t xml:space="preserve">t represent </w:t>
+      </w:r>
+      <w:r>
+        <w:rPr>
+          <w:b/>
+        </w:rPr>
+        <w:t>“</w:t>
+      </w:r>
+      <w:r>
+        <w:rPr>
+          <w:rFonts w:hint="eastAsia"/>
+          <w:b/>
+        </w:rPr>
+        <w:t>double words</w:t>
+      </w:r>
+      <w:r>
+        <w:rPr>
+          <w:b/>
+        </w:rPr>
+        <w:t>”</w:t>
+      </w:r>
+      <w:r>
+        <w:rPr>
+          <w:rFonts w:hint="eastAsia"/>
+          <w:b/>
+        </w:rPr>
+        <w:t xml:space="preserve"> as in </w:t>
+      </w:r>
+      <w:r>
+        <w:rPr>
+          <w:b/>
+        </w:rPr>
+        <w:t>“</w:t>
+      </w:r>
+      <w:r>
+        <w:rPr>
+          <w:rFonts w:hint="eastAsia"/>
+          <w:b/>
+        </w:rPr>
+        <w:t>movl</w:t>
+      </w:r>
+      <w:r>
+        <w:rPr>
+          <w:b/>
+        </w:rPr>
+        <w:t>”</w:t>
+      </w:r>
+      <w:r>
+        <w:rPr>
+          <w:rFonts w:hint="eastAsia"/>
+          <w:b/>
+        </w:rPr>
+        <w:t xml:space="preserve">, but represents </w:t>
+      </w:r>
+      <w:r>
+        <w:rPr>
+          <w:b/>
+        </w:rPr>
+        <w:t>“</w:t>
+      </w:r>
+      <w:r>
+        <w:rPr>
+          <w:rFonts w:hint="eastAsia"/>
+          <w:b/>
+        </w:rPr>
+        <w:t>less</w:t>
+      </w:r>
+      <w:r>
+        <w:rPr>
+          <w:b/>
+        </w:rPr>
+        <w:t>”</w:t>
+      </w:r>
+      <w:r>
+        <w:rPr>
+          <w:rFonts w:hint="eastAsia"/>
+          <w:b/>
+        </w:rPr>
+        <w:t>.</w:t>
       </w:r>
     </w:p>
     <w:p>

</xml_diff>

<commit_message>
solve the phase 1 of bomb lab
</commit_message>
<xml_diff>
--- a/CSAPP/Tutorials/Instructions of Assembly Code.docx
+++ b/CSAPP/Tutorials/Instructions of Assembly Code.docx
@@ -38,7 +38,22 @@
     <w:p>
       <w:pPr>
         <w:rPr>
-          <w:rFonts w:ascii="Times New Roman" w:hAnsi="Times New Roman" w:cs="Times New Roman"/>
+          <w:rFonts w:hint="eastAsia"/>
+          <w:noProof/>
+        </w:rPr>
+      </w:pPr>
+      <w:r>
+        <w:rPr>
+          <w:rFonts w:hint="eastAsia"/>
+          <w:noProof/>
+        </w:rPr>
+        <w:t>IA32</w:t>
+      </w:r>
+    </w:p>
+    <w:p>
+      <w:pPr>
+        <w:rPr>
+          <w:rFonts w:ascii="Times New Roman" w:hAnsi="Times New Roman" w:cs="Times New Roman" w:hint="eastAsia"/>
           <w:b/>
           <w:sz w:val="28"/>
         </w:rPr>
@@ -86,37 +101,36 @@
     </w:p>
     <w:p>
       <w:pPr>
-        <w:outlineLvl w:val="1"/>
-        <w:rPr>
-          <w:rFonts w:ascii="Times New Roman" w:hAnsi="Times New Roman" w:cs="Times New Roman"/>
-          <w:b/>
-        </w:rPr>
-      </w:pPr>
-      <w:r>
         <w:rPr>
           <w:rFonts w:ascii="Times New Roman" w:hAnsi="Times New Roman" w:cs="Times New Roman" w:hint="eastAsia"/>
-          <w:b/>
-        </w:rPr>
-        <w:t xml:space="preserve">Data Movement Instructions. </w:t>
-      </w:r>
-      <w:r>
-        <w:rPr>
-          <w:rFonts w:ascii="Times New Roman" w:hAnsi="Times New Roman" w:cs="Times New Roman"/>
-          <w:b/>
-        </w:rPr>
-        <w:t>Page 205</w:t>
-      </w:r>
-    </w:p>
-    <w:p>
+          <w:sz w:val="24"/>
+        </w:rPr>
+      </w:pPr>
+      <w:r>
+        <w:rPr>
+          <w:rFonts w:ascii="Times New Roman" w:hAnsi="Times New Roman" w:cs="Times New Roman" w:hint="eastAsia"/>
+          <w:sz w:val="24"/>
+        </w:rPr>
+        <w:t>x86_64</w:t>
+      </w:r>
+    </w:p>
+    <w:p>
+      <w:pPr>
+        <w:rPr>
+          <w:rFonts w:ascii="Times New Roman" w:hAnsi="Times New Roman" w:cs="Times New Roman" w:hint="eastAsia"/>
+          <w:sz w:val="24"/>
+        </w:rPr>
+      </w:pPr>
       <w:r>
         <w:rPr>
           <w:noProof/>
         </w:rPr>
+        <w:lastRenderedPageBreak/>
         <w:drawing>
-          <wp:inline distT="0" distB="0" distL="0" distR="0" wp14:anchorId="2923715B" wp14:editId="277459DE">
-            <wp:extent cx="5274310" cy="3681639"/>
-            <wp:effectExtent l="0" t="0" r="2540" b="0"/>
-            <wp:docPr id="1" name="图片 1"/>
+          <wp:inline distT="0" distB="0" distL="0" distR="0" wp14:anchorId="045A27DD" wp14:editId="57FE9251">
+            <wp:extent cx="5274310" cy="5805404"/>
+            <wp:effectExtent l="0" t="0" r="2540" b="5080"/>
+            <wp:docPr id="12" name="图片 12"/>
             <wp:cNvGraphicFramePr>
               <a:graphicFrameLocks xmlns:a="http://schemas.openxmlformats.org/drawingml/2006/main" noChangeAspect="1"/>
             </wp:cNvGraphicFramePr>
@@ -136,7 +150,7 @@
                   <pic:spPr>
                     <a:xfrm>
                       <a:off x="0" y="0"/>
-                      <a:ext cx="5274310" cy="3681639"/>
+                      <a:ext cx="5274310" cy="5805404"/>
                     </a:xfrm>
                     <a:prstGeom prst="rect">
                       <a:avLst/>
@@ -149,32 +163,22 @@
         </w:drawing>
       </w:r>
     </w:p>
-    <w:p/>
     <w:p>
       <w:pPr>
         <w:rPr>
           <w:rFonts w:ascii="Times New Roman" w:hAnsi="Times New Roman" w:cs="Times New Roman"/>
-          <w:b/>
           <w:sz w:val="24"/>
         </w:rPr>
       </w:pPr>
       <w:r>
         <w:rPr>
-          <w:rFonts w:ascii="Times New Roman" w:hAnsi="Times New Roman" w:cs="Times New Roman"/>
-          <w:b/>
-        </w:rPr>
-        <w:lastRenderedPageBreak/>
-        <w:t>Page 212</w:t>
-      </w:r>
-      <w:r>
-        <w:rPr>
           <w:noProof/>
         </w:rPr>
         <w:drawing>
-          <wp:inline distT="0" distB="0" distL="0" distR="0" wp14:anchorId="3E451F07" wp14:editId="0E7A06B7">
-            <wp:extent cx="5274310" cy="4281714"/>
-            <wp:effectExtent l="0" t="0" r="2540" b="5080"/>
-            <wp:docPr id="2" name="图片 2"/>
+          <wp:inline distT="0" distB="0" distL="0" distR="0" wp14:anchorId="52AF4F7F" wp14:editId="7BCBC4FD">
+            <wp:extent cx="5274310" cy="514611"/>
+            <wp:effectExtent l="0" t="0" r="2540" b="0"/>
+            <wp:docPr id="13" name="图片 13"/>
             <wp:cNvGraphicFramePr>
               <a:graphicFrameLocks xmlns:a="http://schemas.openxmlformats.org/drawingml/2006/main" noChangeAspect="1"/>
             </wp:cNvGraphicFramePr>
@@ -194,7 +198,7 @@
                   <pic:spPr>
                     <a:xfrm>
                       <a:off x="0" y="0"/>
-                      <a:ext cx="5274310" cy="4281714"/>
+                      <a:ext cx="5274310" cy="514611"/>
                     </a:xfrm>
                     <a:prstGeom prst="rect">
                       <a:avLst/>
@@ -220,33 +224,27 @@
           <w:rFonts w:ascii="Times New Roman" w:hAnsi="Times New Roman" w:cs="Times New Roman" w:hint="eastAsia"/>
           <w:b/>
         </w:rPr>
-        <w:t>Conditional Codes</w:t>
-      </w:r>
-      <w:r>
-        <w:rPr>
-          <w:rFonts w:ascii="Times New Roman" w:hAnsi="Times New Roman" w:cs="Times New Roman" w:hint="eastAsia"/>
-          <w:b/>
-        </w:rPr>
-        <w:t xml:space="preserve">  (Page 219)</w:t>
-      </w:r>
-    </w:p>
-    <w:p>
-      <w:pPr>
+        <w:t xml:space="preserve">Data Movement Instructions. </w:t>
+      </w:r>
+      <w:r>
         <w:rPr>
           <w:rFonts w:ascii="Times New Roman" w:hAnsi="Times New Roman" w:cs="Times New Roman"/>
           <w:b/>
-          <w:sz w:val="24"/>
-        </w:rPr>
-      </w:pPr>
+        </w:rPr>
+        <w:t>Page 205</w:t>
+      </w:r>
+    </w:p>
+    <w:p>
       <w:r>
         <w:rPr>
           <w:noProof/>
         </w:rPr>
+        <w:lastRenderedPageBreak/>
         <w:drawing>
-          <wp:inline distT="0" distB="0" distL="0" distR="0" wp14:anchorId="191CE508" wp14:editId="6A7F5491">
-            <wp:extent cx="5274310" cy="2370621"/>
+          <wp:inline distT="0" distB="0" distL="0" distR="0" wp14:anchorId="2923715B" wp14:editId="277459DE">
+            <wp:extent cx="5274310" cy="3681639"/>
             <wp:effectExtent l="0" t="0" r="2540" b="0"/>
-            <wp:docPr id="5" name="图片 5"/>
+            <wp:docPr id="1" name="图片 1"/>
             <wp:cNvGraphicFramePr>
               <a:graphicFrameLocks xmlns:a="http://schemas.openxmlformats.org/drawingml/2006/main" noChangeAspect="1"/>
             </wp:cNvGraphicFramePr>
@@ -266,7 +264,7 @@
                   <pic:spPr>
                     <a:xfrm>
                       <a:off x="0" y="0"/>
-                      <a:ext cx="5274310" cy="2370621"/>
+                      <a:ext cx="5274310" cy="3681639"/>
                     </a:xfrm>
                     <a:prstGeom prst="rect">
                       <a:avLst/>
@@ -279,40 +277,31 @@
         </w:drawing>
       </w:r>
     </w:p>
-    <w:p>
-      <w:pPr>
-        <w:outlineLvl w:val="1"/>
+    <w:p/>
+    <w:p>
+      <w:pPr>
         <w:rPr>
           <w:rFonts w:ascii="Times New Roman" w:hAnsi="Times New Roman" w:cs="Times New Roman"/>
           <w:b/>
-        </w:rPr>
-      </w:pPr>
-      <w:r>
-        <w:rPr>
-          <w:rFonts w:ascii="Times New Roman" w:hAnsi="Times New Roman" w:cs="Times New Roman" w:hint="eastAsia"/>
-          <w:b/>
-        </w:rPr>
-        <w:t>The SET instructions</w:t>
-      </w:r>
-    </w:p>
-    <w:p>
-      <w:pPr>
+          <w:sz w:val="24"/>
+        </w:rPr>
+      </w:pPr>
+      <w:r>
         <w:rPr>
           <w:rFonts w:ascii="Times New Roman" w:hAnsi="Times New Roman" w:cs="Times New Roman"/>
           <w:b/>
-          <w:sz w:val="24"/>
-        </w:rPr>
-      </w:pPr>
+        </w:rPr>
+        <w:t>Page 212</w:t>
+      </w:r>
       <w:r>
         <w:rPr>
           <w:noProof/>
         </w:rPr>
-        <w:lastRenderedPageBreak/>
         <w:drawing>
-          <wp:inline distT="0" distB="0" distL="0" distR="0" wp14:anchorId="5855F4A5" wp14:editId="6CBBD1DB">
-            <wp:extent cx="5190476" cy="3485714"/>
-            <wp:effectExtent l="0" t="0" r="0" b="635"/>
-            <wp:docPr id="6" name="图片 6"/>
+          <wp:inline distT="0" distB="0" distL="0" distR="0" wp14:anchorId="3E451F07" wp14:editId="0E7A06B7">
+            <wp:extent cx="5274310" cy="4281714"/>
+            <wp:effectExtent l="0" t="0" r="2540" b="5080"/>
+            <wp:docPr id="2" name="图片 2"/>
             <wp:cNvGraphicFramePr>
               <a:graphicFrameLocks xmlns:a="http://schemas.openxmlformats.org/drawingml/2006/main" noChangeAspect="1"/>
             </wp:cNvGraphicFramePr>
@@ -332,7 +321,7 @@
                   <pic:spPr>
                     <a:xfrm>
                       <a:off x="0" y="0"/>
-                      <a:ext cx="5190476" cy="3485714"/>
+                      <a:ext cx="5274310" cy="4281714"/>
                     </a:xfrm>
                     <a:prstGeom prst="rect">
                       <a:avLst/>
@@ -358,33 +347,34 @@
           <w:rFonts w:ascii="Times New Roman" w:hAnsi="Times New Roman" w:cs="Times New Roman" w:hint="eastAsia"/>
           <w:b/>
         </w:rPr>
-        <w:t>Comparison and test instructions.</w:t>
+        <w:lastRenderedPageBreak/>
+        <w:t>Conditional Codes</w:t>
       </w:r>
       <w:r>
         <w:rPr>
           <w:rFonts w:ascii="Times New Roman" w:hAnsi="Times New Roman" w:cs="Times New Roman" w:hint="eastAsia"/>
           <w:b/>
         </w:rPr>
-        <w:t xml:space="preserve">  </w:t>
-      </w:r>
-      <w:r>
-        <w:rPr>
-          <w:rFonts w:ascii="Times New Roman" w:hAnsi="Times New Roman" w:cs="Times New Roman" w:hint="eastAsia"/>
-          <w:b/>
-        </w:rPr>
-        <w:t>Page 220</w:t>
-      </w:r>
-    </w:p>
-    <w:p>
+        <w:t xml:space="preserve">  (Page 219)</w:t>
+      </w:r>
+    </w:p>
+    <w:p>
+      <w:pPr>
+        <w:rPr>
+          <w:rFonts w:ascii="Times New Roman" w:hAnsi="Times New Roman" w:cs="Times New Roman"/>
+          <w:b/>
+          <w:sz w:val="24"/>
+        </w:rPr>
+      </w:pPr>
       <w:r>
         <w:rPr>
           <w:noProof/>
         </w:rPr>
         <w:drawing>
-          <wp:inline distT="0" distB="0" distL="0" distR="0" wp14:anchorId="060EC3E8" wp14:editId="7F7E6143">
-            <wp:extent cx="5274310" cy="2380615"/>
-            <wp:effectExtent l="0" t="0" r="2540" b="635"/>
-            <wp:docPr id="4" name="图片 4"/>
+          <wp:inline distT="0" distB="0" distL="0" distR="0" wp14:anchorId="191CE508" wp14:editId="6A7F5491">
+            <wp:extent cx="5274310" cy="2370621"/>
+            <wp:effectExtent l="0" t="0" r="2540" b="0"/>
+            <wp:docPr id="5" name="图片 5"/>
             <wp:cNvGraphicFramePr>
               <a:graphicFrameLocks xmlns:a="http://schemas.openxmlformats.org/drawingml/2006/main" noChangeAspect="1"/>
             </wp:cNvGraphicFramePr>
@@ -404,7 +394,7 @@
                   <pic:spPr>
                     <a:xfrm>
                       <a:off x="0" y="0"/>
-                      <a:ext cx="5274310" cy="2380615"/>
+                      <a:ext cx="5274310" cy="2370621"/>
                     </a:xfrm>
                     <a:prstGeom prst="rect">
                       <a:avLst/>
@@ -427,30 +417,29 @@
       </w:pPr>
       <w:r>
         <w:rPr>
+          <w:rFonts w:ascii="Times New Roman" w:hAnsi="Times New Roman" w:cs="Times New Roman" w:hint="eastAsia"/>
+          <w:b/>
+        </w:rPr>
+        <w:t>The SET instructions</w:t>
+      </w:r>
+    </w:p>
+    <w:p>
+      <w:pPr>
+        <w:rPr>
           <w:rFonts w:ascii="Times New Roman" w:hAnsi="Times New Roman" w:cs="Times New Roman"/>
           <w:b/>
-        </w:rPr>
-        <w:t>Page 224</w:t>
-      </w:r>
-      <w:r>
-        <w:rPr>
-          <w:rFonts w:ascii="Times New Roman" w:hAnsi="Times New Roman" w:cs="Times New Roman" w:hint="eastAsia"/>
-          <w:b/>
-        </w:rPr>
-        <w:t xml:space="preserve"> The jump instructions</w:t>
-      </w:r>
-    </w:p>
-    <w:p>
+          <w:sz w:val="24"/>
+        </w:rPr>
+      </w:pPr>
       <w:r>
         <w:rPr>
           <w:noProof/>
         </w:rPr>
-        <w:lastRenderedPageBreak/>
         <w:drawing>
-          <wp:inline distT="0" distB="0" distL="0" distR="0" wp14:anchorId="38D5A206" wp14:editId="260C4C6C">
-            <wp:extent cx="5274310" cy="3845241"/>
-            <wp:effectExtent l="0" t="0" r="2540" b="3175"/>
-            <wp:docPr id="3" name="图片 3"/>
+          <wp:inline distT="0" distB="0" distL="0" distR="0" wp14:anchorId="5855F4A5" wp14:editId="6CBBD1DB">
+            <wp:extent cx="5190476" cy="3485714"/>
+            <wp:effectExtent l="0" t="0" r="0" b="635"/>
+            <wp:docPr id="6" name="图片 6"/>
             <wp:cNvGraphicFramePr>
               <a:graphicFrameLocks xmlns:a="http://schemas.openxmlformats.org/drawingml/2006/main" noChangeAspect="1"/>
             </wp:cNvGraphicFramePr>
@@ -470,7 +459,7 @@
                   <pic:spPr>
                     <a:xfrm>
                       <a:off x="0" y="0"/>
-                      <a:ext cx="5274310" cy="3845241"/>
+                      <a:ext cx="5190476" cy="3485714"/>
                     </a:xfrm>
                     <a:prstGeom prst="rect">
                       <a:avLst/>
@@ -496,7 +485,21 @@
           <w:rFonts w:ascii="Times New Roman" w:hAnsi="Times New Roman" w:cs="Times New Roman" w:hint="eastAsia"/>
           <w:b/>
         </w:rPr>
-        <w:t>Y86 Instruction Set Page 372</w:t>
+        <w:t>Comparison and test instructions.</w:t>
+      </w:r>
+      <w:r>
+        <w:rPr>
+          <w:rFonts w:ascii="Times New Roman" w:hAnsi="Times New Roman" w:cs="Times New Roman" w:hint="eastAsia"/>
+          <w:b/>
+        </w:rPr>
+        <w:t xml:space="preserve">  </w:t>
+      </w:r>
+      <w:r>
+        <w:rPr>
+          <w:rFonts w:ascii="Times New Roman" w:hAnsi="Times New Roman" w:cs="Times New Roman" w:hint="eastAsia"/>
+          <w:b/>
+        </w:rPr>
+        <w:t>Page 220</w:t>
       </w:r>
     </w:p>
     <w:p>
@@ -504,11 +507,12 @@
         <w:rPr>
           <w:noProof/>
         </w:rPr>
+        <w:lastRenderedPageBreak/>
         <w:drawing>
-          <wp:inline distT="0" distB="0" distL="0" distR="0" wp14:anchorId="77A08C79" wp14:editId="65736786">
-            <wp:extent cx="5274310" cy="1990075"/>
-            <wp:effectExtent l="0" t="0" r="2540" b="0"/>
-            <wp:docPr id="11" name="图片 11"/>
+          <wp:inline distT="0" distB="0" distL="0" distR="0" wp14:anchorId="060EC3E8" wp14:editId="7F7E6143">
+            <wp:extent cx="5274310" cy="2380615"/>
+            <wp:effectExtent l="0" t="0" r="2540" b="635"/>
+            <wp:docPr id="4" name="图片 4"/>
             <wp:cNvGraphicFramePr>
               <a:graphicFrameLocks xmlns:a="http://schemas.openxmlformats.org/drawingml/2006/main" noChangeAspect="1"/>
             </wp:cNvGraphicFramePr>
@@ -528,7 +532,7 @@
                   <pic:spPr>
                     <a:xfrm>
                       <a:off x="0" y="0"/>
-                      <a:ext cx="5274310" cy="1990075"/>
+                      <a:ext cx="5274310" cy="2380615"/>
                     </a:xfrm>
                     <a:prstGeom prst="rect">
                       <a:avLst/>
@@ -542,16 +546,47 @@
       </w:r>
     </w:p>
     <w:p>
+      <w:pPr>
+        <w:outlineLvl w:val="1"/>
+        <w:rPr>
+          <w:rFonts w:ascii="Times New Roman" w:hAnsi="Times New Roman" w:cs="Times New Roman"/>
+          <w:b/>
+        </w:rPr>
+      </w:pPr>
+      <w:r>
+        <w:rPr>
+          <w:rFonts w:ascii="Times New Roman" w:hAnsi="Times New Roman" w:cs="Times New Roman" w:hint="eastAsia"/>
+          <w:b/>
+        </w:rPr>
+        <w:t>The jump instructions</w:t>
+      </w:r>
+      <w:r>
+        <w:rPr>
+          <w:rFonts w:ascii="Times New Roman" w:hAnsi="Times New Roman" w:cs="Times New Roman" w:hint="eastAsia"/>
+          <w:b/>
+        </w:rPr>
+        <w:t xml:space="preserve">. </w:t>
+      </w:r>
+      <w:r>
+        <w:rPr>
+          <w:rFonts w:ascii="Times New Roman" w:hAnsi="Times New Roman" w:cs="Times New Roman"/>
+          <w:b/>
+        </w:rPr>
+        <w:t>Page 224</w:t>
+      </w:r>
+      <w:bookmarkStart w:id="0" w:name="_GoBack"/>
+      <w:bookmarkEnd w:id="0"/>
+    </w:p>
+    <w:p>
       <w:r>
         <w:rPr>
           <w:noProof/>
         </w:rPr>
-        <w:lastRenderedPageBreak/>
         <w:drawing>
-          <wp:inline distT="0" distB="0" distL="0" distR="0" wp14:anchorId="4624F87E" wp14:editId="77CC2441">
-            <wp:extent cx="5274310" cy="3636466"/>
-            <wp:effectExtent l="0" t="0" r="2540" b="2540"/>
-            <wp:docPr id="8" name="图片 8"/>
+          <wp:inline distT="0" distB="0" distL="0" distR="0" wp14:anchorId="38D5A206" wp14:editId="260C4C6C">
+            <wp:extent cx="5274310" cy="3845241"/>
+            <wp:effectExtent l="0" t="0" r="2540" b="3175"/>
+            <wp:docPr id="3" name="图片 3"/>
             <wp:cNvGraphicFramePr>
               <a:graphicFrameLocks xmlns:a="http://schemas.openxmlformats.org/drawingml/2006/main" noChangeAspect="1"/>
             </wp:cNvGraphicFramePr>
@@ -571,7 +606,7 @@
                   <pic:spPr>
                     <a:xfrm>
                       <a:off x="0" y="0"/>
-                      <a:ext cx="5274310" cy="3636466"/>
+                      <a:ext cx="5274310" cy="3845241"/>
                     </a:xfrm>
                     <a:prstGeom prst="rect">
                       <a:avLst/>
@@ -586,19 +621,31 @@
     </w:p>
     <w:p>
       <w:pPr>
-        <w:rPr>
-          <w:rFonts w:hint="eastAsia"/>
-        </w:rPr>
-      </w:pPr>
+        <w:outlineLvl w:val="1"/>
+        <w:rPr>
+          <w:rFonts w:ascii="Times New Roman" w:hAnsi="Times New Roman" w:cs="Times New Roman"/>
+          <w:b/>
+        </w:rPr>
+      </w:pPr>
+      <w:r>
+        <w:rPr>
+          <w:rFonts w:ascii="Times New Roman" w:hAnsi="Times New Roman" w:cs="Times New Roman" w:hint="eastAsia"/>
+          <w:b/>
+        </w:rPr>
+        <w:t>Y86 Instruction Set Page 372</w:t>
+      </w:r>
+    </w:p>
+    <w:p>
       <w:r>
         <w:rPr>
           <w:noProof/>
         </w:rPr>
+        <w:lastRenderedPageBreak/>
         <w:drawing>
-          <wp:inline distT="0" distB="0" distL="0" distR="0" wp14:anchorId="6B6CCE07" wp14:editId="5A17264C">
-            <wp:extent cx="5274310" cy="2264779"/>
-            <wp:effectExtent l="0" t="0" r="2540" b="2540"/>
-            <wp:docPr id="9" name="图片 9"/>
+          <wp:inline distT="0" distB="0" distL="0" distR="0" wp14:anchorId="77A08C79" wp14:editId="65736786">
+            <wp:extent cx="5274310" cy="1990075"/>
+            <wp:effectExtent l="0" t="0" r="2540" b="0"/>
+            <wp:docPr id="11" name="图片 11"/>
             <wp:cNvGraphicFramePr>
               <a:graphicFrameLocks xmlns:a="http://schemas.openxmlformats.org/drawingml/2006/main" noChangeAspect="1"/>
             </wp:cNvGraphicFramePr>
@@ -618,6 +665,90 @@
                   <pic:spPr>
                     <a:xfrm>
                       <a:off x="0" y="0"/>
+                      <a:ext cx="5274310" cy="1990075"/>
+                    </a:xfrm>
+                    <a:prstGeom prst="rect">
+                      <a:avLst/>
+                    </a:prstGeom>
+                  </pic:spPr>
+                </pic:pic>
+              </a:graphicData>
+            </a:graphic>
+          </wp:inline>
+        </w:drawing>
+      </w:r>
+    </w:p>
+    <w:p>
+      <w:r>
+        <w:rPr>
+          <w:noProof/>
+        </w:rPr>
+        <w:drawing>
+          <wp:inline distT="0" distB="0" distL="0" distR="0" wp14:anchorId="4624F87E" wp14:editId="77CC2441">
+            <wp:extent cx="5274310" cy="3636466"/>
+            <wp:effectExtent l="0" t="0" r="2540" b="2540"/>
+            <wp:docPr id="8" name="图片 8"/>
+            <wp:cNvGraphicFramePr>
+              <a:graphicFrameLocks xmlns:a="http://schemas.openxmlformats.org/drawingml/2006/main" noChangeAspect="1"/>
+            </wp:cNvGraphicFramePr>
+            <a:graphic xmlns:a="http://schemas.openxmlformats.org/drawingml/2006/main">
+              <a:graphicData uri="http://schemas.openxmlformats.org/drawingml/2006/picture">
+                <pic:pic xmlns:pic="http://schemas.openxmlformats.org/drawingml/2006/picture">
+                  <pic:nvPicPr>
+                    <pic:cNvPr id="0" name=""/>
+                    <pic:cNvPicPr/>
+                  </pic:nvPicPr>
+                  <pic:blipFill>
+                    <a:blip r:embed="rId15"/>
+                    <a:stretch>
+                      <a:fillRect/>
+                    </a:stretch>
+                  </pic:blipFill>
+                  <pic:spPr>
+                    <a:xfrm>
+                      <a:off x="0" y="0"/>
+                      <a:ext cx="5274310" cy="3636466"/>
+                    </a:xfrm>
+                    <a:prstGeom prst="rect">
+                      <a:avLst/>
+                    </a:prstGeom>
+                  </pic:spPr>
+                </pic:pic>
+              </a:graphicData>
+            </a:graphic>
+          </wp:inline>
+        </w:drawing>
+      </w:r>
+    </w:p>
+    <w:p>
+      <w:r>
+        <w:rPr>
+          <w:noProof/>
+        </w:rPr>
+        <w:drawing>
+          <wp:inline distT="0" distB="0" distL="0" distR="0" wp14:anchorId="6B6CCE07" wp14:editId="5A17264C">
+            <wp:extent cx="5274310" cy="2264779"/>
+            <wp:effectExtent l="0" t="0" r="2540" b="2540"/>
+            <wp:docPr id="9" name="图片 9"/>
+            <wp:cNvGraphicFramePr>
+              <a:graphicFrameLocks xmlns:a="http://schemas.openxmlformats.org/drawingml/2006/main" noChangeAspect="1"/>
+            </wp:cNvGraphicFramePr>
+            <a:graphic xmlns:a="http://schemas.openxmlformats.org/drawingml/2006/main">
+              <a:graphicData uri="http://schemas.openxmlformats.org/drawingml/2006/picture">
+                <pic:pic xmlns:pic="http://schemas.openxmlformats.org/drawingml/2006/picture">
+                  <pic:nvPicPr>
+                    <pic:cNvPr id="0" name=""/>
+                    <pic:cNvPicPr/>
+                  </pic:nvPicPr>
+                  <pic:blipFill>
+                    <a:blip r:embed="rId16"/>
+                    <a:stretch>
+                      <a:fillRect/>
+                    </a:stretch>
+                  </pic:blipFill>
+                  <pic:spPr>
+                    <a:xfrm>
+                      <a:off x="0" y="0"/>
                       <a:ext cx="5274310" cy="2264779"/>
                     </a:xfrm>
                     <a:prstGeom prst="rect">
@@ -651,8 +782,6 @@
         </w:rPr>
         <w:t xml:space="preserve">the above </w:t>
       </w:r>
-      <w:bookmarkStart w:id="0" w:name="_GoBack"/>
-      <w:bookmarkEnd w:id="0"/>
       <w:r>
         <w:rPr>
           <w:rFonts w:hint="eastAsia"/>
@@ -800,7 +929,7 @@
                     <pic:cNvPicPr/>
                   </pic:nvPicPr>
                   <pic:blipFill>
-                    <a:blip r:embed="rId15"/>
+                    <a:blip r:embed="rId17"/>
                     <a:stretch>
                       <a:fillRect/>
                     </a:stretch>

</xml_diff>

<commit_message>
udpate notes of register files
</commit_message>
<xml_diff>
--- a/CSAPP/Tutorials/Instructions of Assembly Code.docx
+++ b/CSAPP/Tutorials/Instructions of Assembly Code.docx
@@ -38,22 +38,21 @@
     <w:p>
       <w:pPr>
         <w:rPr>
+          <w:noProof/>
+        </w:rPr>
+      </w:pPr>
+      <w:r>
+        <w:rPr>
           <w:rFonts w:hint="eastAsia"/>
           <w:noProof/>
         </w:rPr>
-      </w:pPr>
-      <w:r>
-        <w:rPr>
-          <w:rFonts w:hint="eastAsia"/>
-          <w:noProof/>
-        </w:rPr>
         <w:t>IA32</w:t>
       </w:r>
     </w:p>
     <w:p>
       <w:pPr>
         <w:rPr>
-          <w:rFonts w:ascii="Times New Roman" w:hAnsi="Times New Roman" w:cs="Times New Roman" w:hint="eastAsia"/>
+          <w:rFonts w:ascii="Times New Roman" w:hAnsi="Times New Roman" w:cs="Times New Roman"/>
           <w:b/>
           <w:sz w:val="28"/>
         </w:rPr>
@@ -102,22 +101,22 @@
     <w:p>
       <w:pPr>
         <w:rPr>
+          <w:rFonts w:ascii="Times New Roman" w:hAnsi="Times New Roman" w:cs="Times New Roman"/>
+          <w:sz w:val="24"/>
+        </w:rPr>
+      </w:pPr>
+      <w:r>
+        <w:rPr>
           <w:rFonts w:ascii="Times New Roman" w:hAnsi="Times New Roman" w:cs="Times New Roman" w:hint="eastAsia"/>
           <w:sz w:val="24"/>
         </w:rPr>
-      </w:pPr>
-      <w:r>
-        <w:rPr>
-          <w:rFonts w:ascii="Times New Roman" w:hAnsi="Times New Roman" w:cs="Times New Roman" w:hint="eastAsia"/>
-          <w:sz w:val="24"/>
-        </w:rPr>
         <w:t>x86_64</w:t>
       </w:r>
     </w:p>
     <w:p>
       <w:pPr>
         <w:rPr>
-          <w:rFonts w:ascii="Times New Roman" w:hAnsi="Times New Roman" w:cs="Times New Roman" w:hint="eastAsia"/>
+          <w:rFonts w:ascii="Times New Roman" w:hAnsi="Times New Roman" w:cs="Times New Roman"/>
           <w:sz w:val="24"/>
         </w:rPr>
       </w:pPr>
@@ -574,8 +573,6 @@
         </w:rPr>
         <w:t>Page 224</w:t>
       </w:r>
-      <w:bookmarkStart w:id="0" w:name="_GoBack"/>
-      <w:bookmarkEnd w:id="0"/>
     </w:p>
     <w:p>
       <w:r>
@@ -908,11 +905,29 @@
       </w:r>
     </w:p>
     <w:p>
+      <w:pPr>
+        <w:outlineLvl w:val="1"/>
+        <w:rPr>
+          <w:rFonts w:ascii="Times New Roman" w:hAnsi="Times New Roman" w:cs="Times New Roman" w:hint="eastAsia"/>
+          <w:b/>
+        </w:rPr>
+      </w:pPr>
+      <w:bookmarkStart w:id="0" w:name="_GoBack"/>
+      <w:r>
+        <w:rPr>
+          <w:rFonts w:ascii="Times New Roman" w:hAnsi="Times New Roman" w:cs="Times New Roman" w:hint="eastAsia"/>
+          <w:b/>
+        </w:rPr>
+        <w:lastRenderedPageBreak/>
+        <w:t>Y86 Register Identifiers</w:t>
+      </w:r>
+    </w:p>
+    <w:bookmarkEnd w:id="0"/>
+    <w:p>
       <w:r>
         <w:rPr>
           <w:noProof/>
         </w:rPr>
-        <w:lastRenderedPageBreak/>
         <w:drawing>
           <wp:inline distT="0" distB="0" distL="0" distR="0" wp14:anchorId="7DE6058B" wp14:editId="61D899E9">
             <wp:extent cx="5274310" cy="2711630"/>

</xml_diff>

<commit_message>
start defusing phase 4 of the bomb lab
</commit_message>
<xml_diff>
--- a/CSAPP/Tutorials/Instructions of Assembly Code.docx
+++ b/CSAPP/Tutorials/Instructions of Assembly Code.docx
@@ -216,12 +216,14 @@
         <w:rPr>
           <w:rFonts w:ascii="Times New Roman" w:hAnsi="Times New Roman" w:cs="Times New Roman"/>
           <w:b/>
+          <w:sz w:val="24"/>
         </w:rPr>
       </w:pPr>
       <w:r>
         <w:rPr>
           <w:rFonts w:ascii="Times New Roman" w:hAnsi="Times New Roman" w:cs="Times New Roman" w:hint="eastAsia"/>
           <w:b/>
+          <w:sz w:val="24"/>
         </w:rPr>
         <w:t xml:space="preserve">Data Movement Instructions. </w:t>
       </w:r>
@@ -229,6 +231,7 @@
         <w:rPr>
           <w:rFonts w:ascii="Times New Roman" w:hAnsi="Times New Roman" w:cs="Times New Roman"/>
           <w:b/>
+          <w:sz w:val="24"/>
         </w:rPr>
         <w:t>Page 205</w:t>
       </w:r>
@@ -279,6 +282,7 @@
     <w:p/>
     <w:p>
       <w:pPr>
+        <w:outlineLvl w:val="1"/>
         <w:rPr>
           <w:rFonts w:ascii="Times New Roman" w:hAnsi="Times New Roman" w:cs="Times New Roman"/>
           <w:b/>
@@ -287,10 +291,21 @@
       </w:pPr>
       <w:r>
         <w:rPr>
-          <w:rFonts w:ascii="Times New Roman" w:hAnsi="Times New Roman" w:cs="Times New Roman"/>
-          <w:b/>
-        </w:rPr>
-        <w:t>Page 212</w:t>
+          <w:rFonts w:ascii="Times New Roman" w:hAnsi="Times New Roman" w:cs="Times New Roman" w:hint="eastAsia"/>
+          <w:b/>
+          <w:sz w:val="24"/>
+        </w:rPr>
+        <w:t>Integer A</w:t>
+      </w:r>
+      <w:bookmarkStart w:id="0" w:name="_GoBack"/>
+      <w:bookmarkEnd w:id="0"/>
+      <w:r>
+        <w:rPr>
+          <w:rFonts w:ascii="Times New Roman" w:hAnsi="Times New Roman" w:cs="Times New Roman" w:hint="eastAsia"/>
+          <w:b/>
+          <w:sz w:val="24"/>
+        </w:rPr>
+        <w:t>rithemetic Operation</w:t>
       </w:r>
       <w:r>
         <w:rPr>
@@ -908,11 +923,10 @@
       <w:pPr>
         <w:outlineLvl w:val="1"/>
         <w:rPr>
-          <w:rFonts w:ascii="Times New Roman" w:hAnsi="Times New Roman" w:cs="Times New Roman" w:hint="eastAsia"/>
-          <w:b/>
-        </w:rPr>
-      </w:pPr>
-      <w:bookmarkStart w:id="0" w:name="_GoBack"/>
+          <w:rFonts w:ascii="Times New Roman" w:hAnsi="Times New Roman" w:cs="Times New Roman"/>
+          <w:b/>
+        </w:rPr>
+      </w:pPr>
       <w:r>
         <w:rPr>
           <w:rFonts w:ascii="Times New Roman" w:hAnsi="Times New Roman" w:cs="Times New Roman" w:hint="eastAsia"/>
@@ -922,7 +936,6 @@
         <w:t>Y86 Register Identifiers</w:t>
       </w:r>
     </w:p>
-    <w:bookmarkEnd w:id="0"/>
     <w:p>
       <w:r>
         <w:rPr>

</xml_diff>

<commit_message>
start defusing phase 6
</commit_message>
<xml_diff>
--- a/CSAPP/Tutorials/Instructions of Assembly Code.docx
+++ b/CSAPP/Tutorials/Instructions of Assembly Code.docx
@@ -237,6 +237,11 @@
       </w:r>
     </w:p>
     <w:p>
+      <w:pPr>
+        <w:rPr>
+          <w:rFonts w:hint="eastAsia"/>
+        </w:rPr>
+      </w:pPr>
       <w:r>
         <w:rPr>
           <w:noProof/>
@@ -279,7 +284,6 @@
         </w:drawing>
       </w:r>
     </w:p>
-    <w:p/>
     <w:p>
       <w:pPr>
         <w:outlineLvl w:val="1"/>
@@ -295,27 +299,19 @@
           <w:b/>
           <w:sz w:val="24"/>
         </w:rPr>
-        <w:t>Integer A</w:t>
-      </w:r>
-      <w:bookmarkStart w:id="0" w:name="_GoBack"/>
-      <w:bookmarkEnd w:id="0"/>
-      <w:r>
-        <w:rPr>
-          <w:rFonts w:ascii="Times New Roman" w:hAnsi="Times New Roman" w:cs="Times New Roman" w:hint="eastAsia"/>
-          <w:b/>
-          <w:sz w:val="24"/>
-        </w:rPr>
-        <w:t>rithemetic Operation</w:t>
-      </w:r>
+        <w:t>x86-64 Data Movement</w:t>
+      </w:r>
+    </w:p>
+    <w:p>
       <w:r>
         <w:rPr>
           <w:noProof/>
         </w:rPr>
         <w:drawing>
-          <wp:inline distT="0" distB="0" distL="0" distR="0" wp14:anchorId="3E451F07" wp14:editId="0E7A06B7">
-            <wp:extent cx="5274310" cy="4281714"/>
-            <wp:effectExtent l="0" t="0" r="2540" b="5080"/>
-            <wp:docPr id="2" name="图片 2"/>
+          <wp:inline distT="0" distB="0" distL="0" distR="0" wp14:anchorId="6FA13BB8" wp14:editId="5E31DA72">
+            <wp:extent cx="5274310" cy="3808003"/>
+            <wp:effectExtent l="0" t="0" r="2540" b="2540"/>
+            <wp:docPr id="14" name="图片 14"/>
             <wp:cNvGraphicFramePr>
               <a:graphicFrameLocks xmlns:a="http://schemas.openxmlformats.org/drawingml/2006/main" noChangeAspect="1"/>
             </wp:cNvGraphicFramePr>
@@ -335,7 +331,7 @@
                   <pic:spPr>
                     <a:xfrm>
                       <a:off x="0" y="0"/>
-                      <a:ext cx="5274310" cy="4281714"/>
+                      <a:ext cx="5274310" cy="3808003"/>
                     </a:xfrm>
                     <a:prstGeom prst="rect">
                       <a:avLst/>
@@ -347,6 +343,8 @@
           </wp:inline>
         </w:drawing>
       </w:r>
+      <w:bookmarkStart w:id="0" w:name="_GoBack"/>
+      <w:bookmarkEnd w:id="0"/>
     </w:p>
     <w:p>
       <w:pPr>
@@ -354,41 +352,27 @@
         <w:rPr>
           <w:rFonts w:ascii="Times New Roman" w:hAnsi="Times New Roman" w:cs="Times New Roman"/>
           <w:b/>
+          <w:sz w:val="24"/>
         </w:rPr>
       </w:pPr>
       <w:r>
         <w:rPr>
           <w:rFonts w:ascii="Times New Roman" w:hAnsi="Times New Roman" w:cs="Times New Roman" w:hint="eastAsia"/>
           <w:b/>
+          <w:sz w:val="24"/>
         </w:rPr>
         <w:lastRenderedPageBreak/>
-        <w:t>Conditional Codes</w:t>
-      </w:r>
-      <w:r>
-        <w:rPr>
-          <w:rFonts w:ascii="Times New Roman" w:hAnsi="Times New Roman" w:cs="Times New Roman" w:hint="eastAsia"/>
-          <w:b/>
-        </w:rPr>
-        <w:t xml:space="preserve">  (Page 219)</w:t>
-      </w:r>
-    </w:p>
-    <w:p>
-      <w:pPr>
-        <w:rPr>
-          <w:rFonts w:ascii="Times New Roman" w:hAnsi="Times New Roman" w:cs="Times New Roman"/>
-          <w:b/>
-          <w:sz w:val="24"/>
-        </w:rPr>
-      </w:pPr>
+        <w:t>Integer Arithemetic Operation</w:t>
+      </w:r>
       <w:r>
         <w:rPr>
           <w:noProof/>
         </w:rPr>
         <w:drawing>
-          <wp:inline distT="0" distB="0" distL="0" distR="0" wp14:anchorId="191CE508" wp14:editId="6A7F5491">
-            <wp:extent cx="5274310" cy="2370621"/>
-            <wp:effectExtent l="0" t="0" r="2540" b="0"/>
-            <wp:docPr id="5" name="图片 5"/>
+          <wp:inline distT="0" distB="0" distL="0" distR="0" wp14:anchorId="3E451F07" wp14:editId="0E7A06B7">
+            <wp:extent cx="5274310" cy="4281714"/>
+            <wp:effectExtent l="0" t="0" r="2540" b="5080"/>
+            <wp:docPr id="2" name="图片 2"/>
             <wp:cNvGraphicFramePr>
               <a:graphicFrameLocks xmlns:a="http://schemas.openxmlformats.org/drawingml/2006/main" noChangeAspect="1"/>
             </wp:cNvGraphicFramePr>
@@ -408,7 +392,7 @@
                   <pic:spPr>
                     <a:xfrm>
                       <a:off x="0" y="0"/>
-                      <a:ext cx="5274310" cy="2370621"/>
+                      <a:ext cx="5274310" cy="4281714"/>
                     </a:xfrm>
                     <a:prstGeom prst="rect">
                       <a:avLst/>
@@ -434,7 +418,14 @@
           <w:rFonts w:ascii="Times New Roman" w:hAnsi="Times New Roman" w:cs="Times New Roman" w:hint="eastAsia"/>
           <w:b/>
         </w:rPr>
-        <w:t>The SET instructions</w:t>
+        <w:t>Conditional Codes</w:t>
+      </w:r>
+      <w:r>
+        <w:rPr>
+          <w:rFonts w:ascii="Times New Roman" w:hAnsi="Times New Roman" w:cs="Times New Roman" w:hint="eastAsia"/>
+          <w:b/>
+        </w:rPr>
+        <w:t xml:space="preserve">  (Page 219)</w:t>
       </w:r>
     </w:p>
     <w:p>
@@ -450,10 +441,10 @@
           <w:noProof/>
         </w:rPr>
         <w:drawing>
-          <wp:inline distT="0" distB="0" distL="0" distR="0" wp14:anchorId="5855F4A5" wp14:editId="6CBBD1DB">
-            <wp:extent cx="5190476" cy="3485714"/>
-            <wp:effectExtent l="0" t="0" r="0" b="635"/>
-            <wp:docPr id="6" name="图片 6"/>
+          <wp:inline distT="0" distB="0" distL="0" distR="0" wp14:anchorId="191CE508" wp14:editId="6A7F5491">
+            <wp:extent cx="5274310" cy="2370621"/>
+            <wp:effectExtent l="0" t="0" r="2540" b="0"/>
+            <wp:docPr id="5" name="图片 5"/>
             <wp:cNvGraphicFramePr>
               <a:graphicFrameLocks xmlns:a="http://schemas.openxmlformats.org/drawingml/2006/main" noChangeAspect="1"/>
             </wp:cNvGraphicFramePr>
@@ -473,7 +464,7 @@
                   <pic:spPr>
                     <a:xfrm>
                       <a:off x="0" y="0"/>
-                      <a:ext cx="5190476" cy="3485714"/>
+                      <a:ext cx="5274310" cy="2370621"/>
                     </a:xfrm>
                     <a:prstGeom prst="rect">
                       <a:avLst/>
@@ -499,34 +490,27 @@
           <w:rFonts w:ascii="Times New Roman" w:hAnsi="Times New Roman" w:cs="Times New Roman" w:hint="eastAsia"/>
           <w:b/>
         </w:rPr>
-        <w:t>Comparison and test instructions.</w:t>
-      </w:r>
-      <w:r>
-        <w:rPr>
-          <w:rFonts w:ascii="Times New Roman" w:hAnsi="Times New Roman" w:cs="Times New Roman" w:hint="eastAsia"/>
-          <w:b/>
-        </w:rPr>
-        <w:t xml:space="preserve">  </w:t>
-      </w:r>
-      <w:r>
-        <w:rPr>
-          <w:rFonts w:ascii="Times New Roman" w:hAnsi="Times New Roman" w:cs="Times New Roman" w:hint="eastAsia"/>
-          <w:b/>
-        </w:rPr>
-        <w:t>Page 220</w:t>
-      </w:r>
-    </w:p>
-    <w:p>
+        <w:t>The SET instructions</w:t>
+      </w:r>
+    </w:p>
+    <w:p>
+      <w:pPr>
+        <w:rPr>
+          <w:rFonts w:ascii="Times New Roman" w:hAnsi="Times New Roman" w:cs="Times New Roman"/>
+          <w:b/>
+          <w:sz w:val="24"/>
+        </w:rPr>
+      </w:pPr>
       <w:r>
         <w:rPr>
           <w:noProof/>
         </w:rPr>
         <w:lastRenderedPageBreak/>
         <w:drawing>
-          <wp:inline distT="0" distB="0" distL="0" distR="0" wp14:anchorId="060EC3E8" wp14:editId="7F7E6143">
-            <wp:extent cx="5274310" cy="2380615"/>
-            <wp:effectExtent l="0" t="0" r="2540" b="635"/>
-            <wp:docPr id="4" name="图片 4"/>
+          <wp:inline distT="0" distB="0" distL="0" distR="0" wp14:anchorId="5855F4A5" wp14:editId="6CBBD1DB">
+            <wp:extent cx="5190476" cy="3485714"/>
+            <wp:effectExtent l="0" t="0" r="0" b="635"/>
+            <wp:docPr id="6" name="图片 6"/>
             <wp:cNvGraphicFramePr>
               <a:graphicFrameLocks xmlns:a="http://schemas.openxmlformats.org/drawingml/2006/main" noChangeAspect="1"/>
             </wp:cNvGraphicFramePr>
@@ -546,7 +530,7 @@
                   <pic:spPr>
                     <a:xfrm>
                       <a:off x="0" y="0"/>
-                      <a:ext cx="5274310" cy="2380615"/>
+                      <a:ext cx="5190476" cy="3485714"/>
                     </a:xfrm>
                     <a:prstGeom prst="rect">
                       <a:avLst/>
@@ -572,21 +556,21 @@
           <w:rFonts w:ascii="Times New Roman" w:hAnsi="Times New Roman" w:cs="Times New Roman" w:hint="eastAsia"/>
           <w:b/>
         </w:rPr>
-        <w:t>The jump instructions</w:t>
+        <w:t>Comparison and test instructions.</w:t>
       </w:r>
       <w:r>
         <w:rPr>
           <w:rFonts w:ascii="Times New Roman" w:hAnsi="Times New Roman" w:cs="Times New Roman" w:hint="eastAsia"/>
           <w:b/>
         </w:rPr>
-        <w:t xml:space="preserve">. </w:t>
-      </w:r>
-      <w:r>
-        <w:rPr>
-          <w:rFonts w:ascii="Times New Roman" w:hAnsi="Times New Roman" w:cs="Times New Roman"/>
-          <w:b/>
-        </w:rPr>
-        <w:t>Page 224</w:t>
+        <w:t xml:space="preserve">  </w:t>
+      </w:r>
+      <w:r>
+        <w:rPr>
+          <w:rFonts w:ascii="Times New Roman" w:hAnsi="Times New Roman" w:cs="Times New Roman" w:hint="eastAsia"/>
+          <w:b/>
+        </w:rPr>
+        <w:t>Page 220</w:t>
       </w:r>
     </w:p>
     <w:p>
@@ -595,10 +579,10 @@
           <w:noProof/>
         </w:rPr>
         <w:drawing>
-          <wp:inline distT="0" distB="0" distL="0" distR="0" wp14:anchorId="38D5A206" wp14:editId="260C4C6C">
-            <wp:extent cx="5274310" cy="3845241"/>
-            <wp:effectExtent l="0" t="0" r="2540" b="3175"/>
-            <wp:docPr id="3" name="图片 3"/>
+          <wp:inline distT="0" distB="0" distL="0" distR="0" wp14:anchorId="060EC3E8" wp14:editId="7F7E6143">
+            <wp:extent cx="5274310" cy="2380615"/>
+            <wp:effectExtent l="0" t="0" r="2540" b="635"/>
+            <wp:docPr id="4" name="图片 4"/>
             <wp:cNvGraphicFramePr>
               <a:graphicFrameLocks xmlns:a="http://schemas.openxmlformats.org/drawingml/2006/main" noChangeAspect="1"/>
             </wp:cNvGraphicFramePr>
@@ -618,7 +602,7 @@
                   <pic:spPr>
                     <a:xfrm>
                       <a:off x="0" y="0"/>
-                      <a:ext cx="5274310" cy="3845241"/>
+                      <a:ext cx="5274310" cy="2380615"/>
                     </a:xfrm>
                     <a:prstGeom prst="rect">
                       <a:avLst/>
@@ -644,7 +628,21 @@
           <w:rFonts w:ascii="Times New Roman" w:hAnsi="Times New Roman" w:cs="Times New Roman" w:hint="eastAsia"/>
           <w:b/>
         </w:rPr>
-        <w:t>Y86 Instruction Set Page 372</w:t>
+        <w:t>The jump instructions</w:t>
+      </w:r>
+      <w:r>
+        <w:rPr>
+          <w:rFonts w:ascii="Times New Roman" w:hAnsi="Times New Roman" w:cs="Times New Roman" w:hint="eastAsia"/>
+          <w:b/>
+        </w:rPr>
+        <w:t xml:space="preserve">. </w:t>
+      </w:r>
+      <w:r>
+        <w:rPr>
+          <w:rFonts w:ascii="Times New Roman" w:hAnsi="Times New Roman" w:cs="Times New Roman"/>
+          <w:b/>
+        </w:rPr>
+        <w:t>Page 224</w:t>
       </w:r>
     </w:p>
     <w:p>
@@ -654,10 +652,10 @@
         </w:rPr>
         <w:lastRenderedPageBreak/>
         <w:drawing>
-          <wp:inline distT="0" distB="0" distL="0" distR="0" wp14:anchorId="77A08C79" wp14:editId="65736786">
-            <wp:extent cx="5274310" cy="1990075"/>
-            <wp:effectExtent l="0" t="0" r="2540" b="0"/>
-            <wp:docPr id="11" name="图片 11"/>
+          <wp:inline distT="0" distB="0" distL="0" distR="0" wp14:anchorId="38D5A206" wp14:editId="260C4C6C">
+            <wp:extent cx="5274310" cy="3845241"/>
+            <wp:effectExtent l="0" t="0" r="2540" b="3175"/>
+            <wp:docPr id="3" name="图片 3"/>
             <wp:cNvGraphicFramePr>
               <a:graphicFrameLocks xmlns:a="http://schemas.openxmlformats.org/drawingml/2006/main" noChangeAspect="1"/>
             </wp:cNvGraphicFramePr>
@@ -677,7 +675,7 @@
                   <pic:spPr>
                     <a:xfrm>
                       <a:off x="0" y="0"/>
-                      <a:ext cx="5274310" cy="1990075"/>
+                      <a:ext cx="5274310" cy="3845241"/>
                     </a:xfrm>
                     <a:prstGeom prst="rect">
                       <a:avLst/>
@@ -691,15 +689,31 @@
       </w:r>
     </w:p>
     <w:p>
+      <w:pPr>
+        <w:outlineLvl w:val="1"/>
+        <w:rPr>
+          <w:rFonts w:ascii="Times New Roman" w:hAnsi="Times New Roman" w:cs="Times New Roman"/>
+          <w:b/>
+        </w:rPr>
+      </w:pPr>
+      <w:r>
+        <w:rPr>
+          <w:rFonts w:ascii="Times New Roman" w:hAnsi="Times New Roman" w:cs="Times New Roman" w:hint="eastAsia"/>
+          <w:b/>
+        </w:rPr>
+        <w:t>Y86 Instruction Set Page 372</w:t>
+      </w:r>
+    </w:p>
+    <w:p>
       <w:r>
         <w:rPr>
           <w:noProof/>
         </w:rPr>
         <w:drawing>
-          <wp:inline distT="0" distB="0" distL="0" distR="0" wp14:anchorId="4624F87E" wp14:editId="77CC2441">
-            <wp:extent cx="5274310" cy="3636466"/>
-            <wp:effectExtent l="0" t="0" r="2540" b="2540"/>
-            <wp:docPr id="8" name="图片 8"/>
+          <wp:inline distT="0" distB="0" distL="0" distR="0" wp14:anchorId="77A08C79" wp14:editId="65736786">
+            <wp:extent cx="5274310" cy="1990075"/>
+            <wp:effectExtent l="0" t="0" r="2540" b="0"/>
+            <wp:docPr id="11" name="图片 11"/>
             <wp:cNvGraphicFramePr>
               <a:graphicFrameLocks xmlns:a="http://schemas.openxmlformats.org/drawingml/2006/main" noChangeAspect="1"/>
             </wp:cNvGraphicFramePr>
@@ -719,7 +733,7 @@
                   <pic:spPr>
                     <a:xfrm>
                       <a:off x="0" y="0"/>
-                      <a:ext cx="5274310" cy="3636466"/>
+                      <a:ext cx="5274310" cy="1990075"/>
                     </a:xfrm>
                     <a:prstGeom prst="rect">
                       <a:avLst/>
@@ -737,11 +751,12 @@
         <w:rPr>
           <w:noProof/>
         </w:rPr>
+        <w:lastRenderedPageBreak/>
         <w:drawing>
-          <wp:inline distT="0" distB="0" distL="0" distR="0" wp14:anchorId="6B6CCE07" wp14:editId="5A17264C">
-            <wp:extent cx="5274310" cy="2264779"/>
+          <wp:inline distT="0" distB="0" distL="0" distR="0" wp14:anchorId="4624F87E" wp14:editId="77CC2441">
+            <wp:extent cx="5274310" cy="3636466"/>
             <wp:effectExtent l="0" t="0" r="2540" b="2540"/>
-            <wp:docPr id="9" name="图片 9"/>
+            <wp:docPr id="8" name="图片 8"/>
             <wp:cNvGraphicFramePr>
               <a:graphicFrameLocks xmlns:a="http://schemas.openxmlformats.org/drawingml/2006/main" noChangeAspect="1"/>
             </wp:cNvGraphicFramePr>
@@ -761,6 +776,48 @@
                   <pic:spPr>
                     <a:xfrm>
                       <a:off x="0" y="0"/>
+                      <a:ext cx="5274310" cy="3636466"/>
+                    </a:xfrm>
+                    <a:prstGeom prst="rect">
+                      <a:avLst/>
+                    </a:prstGeom>
+                  </pic:spPr>
+                </pic:pic>
+              </a:graphicData>
+            </a:graphic>
+          </wp:inline>
+        </w:drawing>
+      </w:r>
+    </w:p>
+    <w:p>
+      <w:r>
+        <w:rPr>
+          <w:noProof/>
+        </w:rPr>
+        <w:drawing>
+          <wp:inline distT="0" distB="0" distL="0" distR="0" wp14:anchorId="6B6CCE07" wp14:editId="5A17264C">
+            <wp:extent cx="5274310" cy="2264779"/>
+            <wp:effectExtent l="0" t="0" r="2540" b="2540"/>
+            <wp:docPr id="9" name="图片 9"/>
+            <wp:cNvGraphicFramePr>
+              <a:graphicFrameLocks xmlns:a="http://schemas.openxmlformats.org/drawingml/2006/main" noChangeAspect="1"/>
+            </wp:cNvGraphicFramePr>
+            <a:graphic xmlns:a="http://schemas.openxmlformats.org/drawingml/2006/main">
+              <a:graphicData uri="http://schemas.openxmlformats.org/drawingml/2006/picture">
+                <pic:pic xmlns:pic="http://schemas.openxmlformats.org/drawingml/2006/picture">
+                  <pic:nvPicPr>
+                    <pic:cNvPr id="0" name=""/>
+                    <pic:cNvPicPr/>
+                  </pic:nvPicPr>
+                  <pic:blipFill>
+                    <a:blip r:embed="rId17"/>
+                    <a:stretch>
+                      <a:fillRect/>
+                    </a:stretch>
+                  </pic:blipFill>
+                  <pic:spPr>
+                    <a:xfrm>
+                      <a:off x="0" y="0"/>
                       <a:ext cx="5274310" cy="2264779"/>
                     </a:xfrm>
                     <a:prstGeom prst="rect">
@@ -932,15 +989,15 @@
           <w:rFonts w:ascii="Times New Roman" w:hAnsi="Times New Roman" w:cs="Times New Roman" w:hint="eastAsia"/>
           <w:b/>
         </w:rPr>
+        <w:t>Y86 Register Identifiers</w:t>
+      </w:r>
+    </w:p>
+    <w:p>
+      <w:r>
+        <w:rPr>
+          <w:noProof/>
+        </w:rPr>
         <w:lastRenderedPageBreak/>
-        <w:t>Y86 Register Identifiers</w:t>
-      </w:r>
-    </w:p>
-    <w:p>
-      <w:r>
-        <w:rPr>
-          <w:noProof/>
-        </w:rPr>
         <w:drawing>
           <wp:inline distT="0" distB="0" distL="0" distR="0" wp14:anchorId="7DE6058B" wp14:editId="61D899E9">
             <wp:extent cx="5274310" cy="2711630"/>
@@ -957,7 +1014,7 @@
                     <pic:cNvPicPr/>
                   </pic:nvPicPr>
                   <pic:blipFill>
-                    <a:blip r:embed="rId17"/>
+                    <a:blip r:embed="rId18"/>
                     <a:stretch>
                       <a:fillRect/>
                     </a:stretch>

</xml_diff>